<commit_message>
Assignment 8 - experiments
</commit_message>
<xml_diff>
--- a/assignment7/Report.docx
+++ b/assignment7/Report.docx
@@ -143,6 +143,7 @@
           <w:sz w:val="22"/>
           <w:szCs w:val="22"/>
           <w:u w:color="000000"/>
+          <w:lang w:val="en-GB"/>
           <w14:textOutline w14:w="12700" w14:cap="flat" w14:cmpd="sng" w14:algn="ctr">
             <w14:noFill/>
             <w14:prstDash w14:val="solid"/>
@@ -157,6 +158,7 @@
           <w:sz w:val="22"/>
           <w:szCs w:val="22"/>
           <w:u w:color="000000"/>
+          <w:lang w:val="en-GB"/>
           <w14:textOutline w14:w="12700" w14:cap="flat" w14:cmpd="sng" w14:algn="ctr">
             <w14:noFill/>
             <w14:prstDash w14:val="solid"/>
@@ -167,38 +169,73 @@
       </w:r>
       <w:bookmarkEnd w:id="0"/>
     </w:p>
+    <w:bookmarkStart w:id="1" w:name="_Hlk148886935"/>
     <w:p>
       <w:pPr>
         <w:pStyle w:val="Default"/>
-        <w:spacing w:before="0" w:line="259" w:lineRule="auto"/>
+        <w:spacing w:before="0" w:after="160" w:line="259" w:lineRule="auto"/>
         <w:jc w:val="center"/>
+        <w:rPr>
+          <w:lang w:val="en-GB"/>
+        </w:rPr>
+      </w:pPr>
+      <w:r>
         <w:rPr>
           <w:sz w:val="22"/>
           <w:szCs w:val="22"/>
-          <w:u w:color="000000"/>
-          <w14:textOutline w14:w="12700" w14:cap="flat" w14:cmpd="sng" w14:algn="ctr">
-            <w14:noFill/>
-            <w14:prstDash w14:val="solid"/>
-            <w14:miter w14:lim="400000"/>
-          </w14:textOutline>
-        </w:rPr>
-      </w:pPr>
-      <w:hyperlink r:id="rId7" w:history="1">
-        <w:r>
-          <w:rPr>
-            <w:rStyle w:val="Hyperlink0"/>
-            <w:sz w:val="22"/>
-            <w:szCs w:val="22"/>
-            <w:u w:color="000000"/>
-            <w14:textOutline w14:w="12700" w14:cap="flat" w14:cmpd="sng" w14:algn="ctr">
-              <w14:noFill/>
-              <w14:prstDash w14:val="solid"/>
-              <w14:miter w14:lim="400000"/>
-            </w14:textOutline>
-          </w:rPr>
-          <w:t>https://github.com/JankowskiDaniel/evolutionary-computation/tree/AL/assignment6</w:t>
-        </w:r>
-      </w:hyperlink>
+          <w:lang w:val="en-GB"/>
+        </w:rPr>
+        <w:fldChar w:fldCharType="begin"/>
+      </w:r>
+      <w:r>
+        <w:rPr>
+          <w:sz w:val="22"/>
+          <w:szCs w:val="22"/>
+          <w:lang w:val="en-GB"/>
+        </w:rPr>
+        <w:instrText>HYPERLINK "</w:instrText>
+      </w:r>
+      <w:r>
+        <w:rPr>
+          <w:sz w:val="22"/>
+          <w:szCs w:val="22"/>
+          <w:lang w:val="en-GB"/>
+        </w:rPr>
+        <w:instrText>https://github.com/JankowskiDaniel/evolutionary-computation/tree/AL/assignment7</w:instrText>
+      </w:r>
+      <w:r>
+        <w:rPr>
+          <w:sz w:val="22"/>
+          <w:szCs w:val="22"/>
+          <w:lang w:val="en-GB"/>
+        </w:rPr>
+        <w:instrText>"</w:instrText>
+      </w:r>
+      <w:r>
+        <w:rPr>
+          <w:sz w:val="22"/>
+          <w:szCs w:val="22"/>
+          <w:lang w:val="en-GB"/>
+        </w:rPr>
+        <w:fldChar w:fldCharType="separate"/>
+      </w:r>
+      <w:r>
+        <w:rPr>
+          <w:rStyle w:val="Hipercze"/>
+          <w:sz w:val="22"/>
+          <w:szCs w:val="22"/>
+          <w:lang w:val="en-GB"/>
+        </w:rPr>
+        <w:t>https://github.com/JankowskiDaniel/evolutionary-computation/tree/AL/assignment7</w:t>
+      </w:r>
+      <w:r>
+        <w:rPr>
+          <w:sz w:val="22"/>
+          <w:szCs w:val="22"/>
+          <w:lang w:val="en-GB"/>
+        </w:rPr>
+        <w:fldChar w:fldCharType="end"/>
+      </w:r>
     </w:p>
     <w:p>
       <w:pPr>
@@ -221,7 +258,6 @@
           </w14:textOutline>
         </w:rPr>
       </w:pPr>
-      <w:bookmarkStart w:id="1" w:name="_Hlk148886935"/>
       <w:r>
         <w:rPr>
           <w:rFonts w:ascii="Times New Roman" w:hAnsi="Times New Roman"/>
@@ -2738,7 +2774,408 @@
             <w14:miter w14:lim="400000"/>
           </w14:textOutline>
         </w:rPr>
-        <w:t>dist_matrix,</w:t>
+        <w:t>dist_matrix</w:t>
+      </w:r>
+      <w:proofErr w:type="spellEnd"/>
+      <w:r>
+        <w:rPr>
+          <w:rFonts w:ascii="Courier New" w:eastAsia="Courier New" w:hAnsi="Courier New" w:cs="Courier New"/>
+          <w:sz w:val="18"/>
+          <w:szCs w:val="18"/>
+          <w:u w:color="000000"/>
+          <w:shd w:val="clear" w:color="auto" w:fill="FFFFFF"/>
+          <w:lang w:val="en-US"/>
+          <w14:textOutline w14:w="12700" w14:cap="flat" w14:cmpd="sng" w14:algn="ctr">
+            <w14:noFill/>
+            <w14:prstDash w14:val="solid"/>
+            <w14:miter w14:lim="400000"/>
+          </w14:textOutline>
+        </w:rPr>
+        <w:t>,</w:t>
+      </w:r>
+    </w:p>
+    <w:p>
+      <w:pPr>
+        <w:pStyle w:val="Default"/>
+        <w:spacing w:before="0" w:line="240" w:lineRule="auto"/>
+        <w:ind w:left="7920" w:firstLine="720"/>
+        <w:rPr>
+          <w:rFonts w:ascii="Courier New" w:eastAsia="Courier New" w:hAnsi="Courier New" w:cs="Courier New"/>
+          <w:b/>
+          <w:bCs/>
+          <w:sz w:val="18"/>
+          <w:szCs w:val="18"/>
+          <w:u w:color="000000"/>
+          <w:shd w:val="clear" w:color="auto" w:fill="FFFFFF"/>
+          <w:lang w:val="en-US"/>
+          <w14:textOutline w14:w="12700" w14:cap="flat" w14:cmpd="sng" w14:algn="ctr">
+            <w14:noFill/>
+            <w14:prstDash w14:val="solid"/>
+            <w14:miter w14:lim="400000"/>
+          </w14:textOutline>
+        </w:rPr>
+      </w:pPr>
+      <w:r>
+        <w:rPr>
+          <w:rFonts w:ascii="Courier New" w:eastAsia="Courier New" w:hAnsi="Courier New" w:cs="Courier New"/>
+          <w:sz w:val="18"/>
+          <w:szCs w:val="18"/>
+          <w:u w:color="000000"/>
+          <w:shd w:val="clear" w:color="auto" w:fill="FFFFFF"/>
+          <w:lang w:val="en-US"/>
+          <w14:textOutline w14:w="12700" w14:cap="flat" w14:cmpd="sng" w14:algn="ctr">
+            <w14:noFill/>
+            <w14:prstDash w14:val="solid"/>
+            <w14:miter w14:lim="400000"/>
+          </w14:textOutline>
+        </w:rPr>
+        <w:t>costs</w:t>
+      </w:r>
+      <w:r>
+        <w:rPr>
+          <w:rFonts w:ascii="Courier New" w:eastAsia="Courier New" w:hAnsi="Courier New" w:cs="Courier New"/>
+          <w:b/>
+          <w:bCs/>
+          <w:sz w:val="18"/>
+          <w:szCs w:val="18"/>
+          <w:u w:color="000000"/>
+          <w:shd w:val="clear" w:color="auto" w:fill="FFFFFF"/>
+          <w:lang w:val="en-US"/>
+          <w14:textOutline w14:w="12700" w14:cap="flat" w14:cmpd="sng" w14:algn="ctr">
+            <w14:noFill/>
+            <w14:prstDash w14:val="solid"/>
+            <w14:miter w14:lim="400000"/>
+          </w14:textOutline>
+        </w:rPr>
+        <w:t>)</w:t>
+      </w:r>
+    </w:p>
+    <w:p>
+      <w:pPr>
+        <w:pStyle w:val="Default"/>
+        <w:spacing w:before="0" w:line="240" w:lineRule="auto"/>
+        <w:rPr>
+          <w:rFonts w:ascii="Courier New" w:eastAsia="Courier New" w:hAnsi="Courier New" w:cs="Courier New"/>
+          <w:sz w:val="18"/>
+          <w:szCs w:val="18"/>
+          <w:u w:color="000000"/>
+          <w:shd w:val="clear" w:color="auto" w:fill="FFFFFF"/>
+          <w:lang w:val="en-US"/>
+          <w14:textOutline w14:w="12700" w14:cap="flat" w14:cmpd="sng" w14:algn="ctr">
+            <w14:noFill/>
+            <w14:prstDash w14:val="solid"/>
+            <w14:miter w14:lim="400000"/>
+          </w14:textOutline>
+        </w:rPr>
+      </w:pPr>
+      <w:r>
+        <w:rPr>
+          <w:rFonts w:ascii="Courier New" w:eastAsia="Courier New" w:hAnsi="Courier New" w:cs="Courier New"/>
+          <w:sz w:val="18"/>
+          <w:szCs w:val="18"/>
+          <w:u w:color="000000"/>
+          <w:shd w:val="clear" w:color="auto" w:fill="FFFFFF"/>
+          <w:lang w:val="en-US"/>
+          <w14:textOutline w14:w="12700" w14:cap="flat" w14:cmpd="sng" w14:algn="ctr">
+            <w14:noFill/>
+            <w14:prstDash w14:val="solid"/>
+            <w14:miter w14:lim="400000"/>
+          </w14:textOutline>
+        </w:rPr>
+        <w:tab/>
+      </w:r>
+      <w:proofErr w:type="spellStart"/>
+      <w:r>
+        <w:rPr>
+          <w:rFonts w:ascii="Courier New" w:eastAsia="Courier New" w:hAnsi="Courier New" w:cs="Courier New"/>
+          <w:sz w:val="18"/>
+          <w:szCs w:val="18"/>
+          <w:u w:color="000000"/>
+          <w:shd w:val="clear" w:color="auto" w:fill="FFFFFF"/>
+          <w:lang w:val="en-US"/>
+          <w14:textOutline w14:w="12700" w14:cap="flat" w14:cmpd="sng" w14:algn="ctr">
+            <w14:noFill/>
+            <w14:prstDash w14:val="solid"/>
+            <w14:miter w14:lim="400000"/>
+          </w14:textOutline>
+        </w:rPr>
+        <w:t>selected_solution</w:t>
+      </w:r>
+      <w:proofErr w:type="spellEnd"/>
+      <w:r>
+        <w:rPr>
+          <w:rFonts w:ascii="Courier New" w:eastAsia="Courier New" w:hAnsi="Courier New" w:cs="Courier New"/>
+          <w:sz w:val="18"/>
+          <w:szCs w:val="18"/>
+          <w:u w:color="000000"/>
+          <w:shd w:val="clear" w:color="auto" w:fill="FFFFFF"/>
+          <w:lang w:val="en-US"/>
+          <w14:textOutline w14:w="12700" w14:cap="flat" w14:cmpd="sng" w14:algn="ctr">
+            <w14:noFill/>
+            <w14:prstDash w14:val="solid"/>
+            <w14:miter w14:lim="400000"/>
+          </w14:textOutline>
+        </w:rPr>
+        <w:t xml:space="preserve"> = solution[:</w:t>
+      </w:r>
+      <w:proofErr w:type="spellStart"/>
+      <w:r>
+        <w:rPr>
+          <w:rFonts w:ascii="Courier New" w:eastAsia="Courier New" w:hAnsi="Courier New" w:cs="Courier New"/>
+          <w:sz w:val="18"/>
+          <w:szCs w:val="18"/>
+          <w:u w:color="000000"/>
+          <w:shd w:val="clear" w:color="auto" w:fill="FFFFFF"/>
+          <w:lang w:val="en-US"/>
+          <w14:textOutline w14:w="12700" w14:cap="flat" w14:cmpd="sng" w14:algn="ctr">
+            <w14:noFill/>
+            <w14:prstDash w14:val="solid"/>
+            <w14:miter w14:lim="400000"/>
+          </w14:textOutline>
+        </w:rPr>
+        <w:t>subset_length</w:t>
+      </w:r>
+      <w:proofErr w:type="spellEnd"/>
+      <w:r>
+        <w:rPr>
+          <w:rFonts w:ascii="Courier New" w:eastAsia="Courier New" w:hAnsi="Courier New" w:cs="Courier New"/>
+          <w:sz w:val="18"/>
+          <w:szCs w:val="18"/>
+          <w:u w:color="000000"/>
+          <w:shd w:val="clear" w:color="auto" w:fill="FFFFFF"/>
+          <w:lang w:val="en-US"/>
+          <w14:textOutline w14:w="12700" w14:cap="flat" w14:cmpd="sng" w14:algn="ctr">
+            <w14:noFill/>
+            <w14:prstDash w14:val="solid"/>
+            <w14:miter w14:lim="400000"/>
+          </w14:textOutline>
+        </w:rPr>
+        <w:t>]</w:t>
+      </w:r>
+    </w:p>
+    <w:p>
+      <w:pPr>
+        <w:pStyle w:val="Default"/>
+        <w:spacing w:before="0" w:line="240" w:lineRule="auto"/>
+        <w:rPr>
+          <w:rFonts w:ascii="Courier New" w:eastAsia="Courier New" w:hAnsi="Courier New" w:cs="Courier New"/>
+          <w:sz w:val="18"/>
+          <w:szCs w:val="18"/>
+          <w:u w:color="000000"/>
+          <w:shd w:val="clear" w:color="auto" w:fill="FFFFFF"/>
+          <w:lang w:val="en-US"/>
+          <w14:textOutline w14:w="12700" w14:cap="flat" w14:cmpd="sng" w14:algn="ctr">
+            <w14:noFill/>
+            <w14:prstDash w14:val="solid"/>
+            <w14:miter w14:lim="400000"/>
+          </w14:textOutline>
+        </w:rPr>
+      </w:pPr>
+      <w:r>
+        <w:rPr>
+          <w:rFonts w:ascii="Courier New" w:eastAsia="Courier New" w:hAnsi="Courier New" w:cs="Courier New"/>
+          <w:sz w:val="18"/>
+          <w:szCs w:val="18"/>
+          <w:u w:color="000000"/>
+          <w:shd w:val="clear" w:color="auto" w:fill="FFFFFF"/>
+          <w:lang w:val="en-US"/>
+          <w14:textOutline w14:w="12700" w14:cap="flat" w14:cmpd="sng" w14:algn="ctr">
+            <w14:noFill/>
+            <w14:prstDash w14:val="solid"/>
+            <w14:miter w14:lim="400000"/>
+          </w14:textOutline>
+        </w:rPr>
+        <w:tab/>
+        <w:t xml:space="preserve">start = </w:t>
+      </w:r>
+      <w:proofErr w:type="spellStart"/>
+      <w:r>
+        <w:rPr>
+          <w:rFonts w:ascii="Courier New" w:eastAsia="Courier New" w:hAnsi="Courier New" w:cs="Courier New"/>
+          <w:sz w:val="18"/>
+          <w:szCs w:val="18"/>
+          <w:u w:color="000000"/>
+          <w:shd w:val="clear" w:color="auto" w:fill="FFFFFF"/>
+          <w:lang w:val="en-US"/>
+          <w14:textOutline w14:w="12700" w14:cap="flat" w14:cmpd="sng" w14:algn="ctr">
+            <w14:noFill/>
+            <w14:prstDash w14:val="solid"/>
+            <w14:miter w14:lim="400000"/>
+          </w14:textOutline>
+        </w:rPr>
+        <w:t>selected_solution</w:t>
+      </w:r>
+      <w:proofErr w:type="spellEnd"/>
+      <w:r>
+        <w:rPr>
+          <w:rFonts w:ascii="Courier New" w:eastAsia="Courier New" w:hAnsi="Courier New" w:cs="Courier New"/>
+          <w:sz w:val="18"/>
+          <w:szCs w:val="18"/>
+          <w:u w:color="000000"/>
+          <w:shd w:val="clear" w:color="auto" w:fill="FFFFFF"/>
+          <w:lang w:val="en-US"/>
+          <w14:textOutline w14:w="12700" w14:cap="flat" w14:cmpd="sng" w14:algn="ctr">
+            <w14:noFill/>
+            <w14:prstDash w14:val="solid"/>
+            <w14:miter w14:lim="400000"/>
+          </w14:textOutline>
+        </w:rPr>
+        <w:t>[-1]</w:t>
+      </w:r>
+    </w:p>
+    <w:p>
+      <w:pPr>
+        <w:pStyle w:val="Default"/>
+        <w:spacing w:before="0" w:line="240" w:lineRule="auto"/>
+        <w:rPr>
+          <w:rFonts w:ascii="Courier New" w:eastAsia="Courier New" w:hAnsi="Courier New" w:cs="Courier New"/>
+          <w:sz w:val="18"/>
+          <w:szCs w:val="18"/>
+          <w:u w:color="000000"/>
+          <w:shd w:val="clear" w:color="auto" w:fill="FFFFFF"/>
+          <w:lang w:val="en-US"/>
+          <w14:textOutline w14:w="12700" w14:cap="flat" w14:cmpd="sng" w14:algn="ctr">
+            <w14:noFill/>
+            <w14:prstDash w14:val="solid"/>
+            <w14:miter w14:lim="400000"/>
+          </w14:textOutline>
+        </w:rPr>
+      </w:pPr>
+      <w:r>
+        <w:rPr>
+          <w:rFonts w:ascii="Courier New" w:eastAsia="Courier New" w:hAnsi="Courier New" w:cs="Courier New"/>
+          <w:sz w:val="18"/>
+          <w:szCs w:val="18"/>
+          <w:u w:color="000000"/>
+          <w:shd w:val="clear" w:color="auto" w:fill="FFFFFF"/>
+          <w:lang w:val="en-US"/>
+          <w14:textOutline w14:w="12700" w14:cap="flat" w14:cmpd="sng" w14:algn="ctr">
+            <w14:noFill/>
+            <w14:prstDash w14:val="solid"/>
+            <w14:miter w14:lim="400000"/>
+          </w14:textOutline>
+        </w:rPr>
+        <w:tab/>
+      </w:r>
+      <w:proofErr w:type="spellStart"/>
+      <w:r>
+        <w:rPr>
+          <w:rFonts w:ascii="Courier New" w:eastAsia="Courier New" w:hAnsi="Courier New" w:cs="Courier New"/>
+          <w:sz w:val="18"/>
+          <w:szCs w:val="18"/>
+          <w:u w:color="000000"/>
+          <w:shd w:val="clear" w:color="auto" w:fill="FFFFFF"/>
+          <w:lang w:val="en-US"/>
+          <w14:textOutline w14:w="12700" w14:cap="flat" w14:cmpd="sng" w14:algn="ctr">
+            <w14:noFill/>
+            <w14:prstDash w14:val="solid"/>
+            <w14:miter w14:lim="400000"/>
+          </w14:textOutline>
+        </w:rPr>
+        <w:t>worst_start</w:t>
+      </w:r>
+      <w:proofErr w:type="spellEnd"/>
+      <w:r>
+        <w:rPr>
+          <w:rFonts w:ascii="Courier New" w:eastAsia="Courier New" w:hAnsi="Courier New" w:cs="Courier New"/>
+          <w:sz w:val="18"/>
+          <w:szCs w:val="18"/>
+          <w:u w:color="000000"/>
+          <w:shd w:val="clear" w:color="auto" w:fill="FFFFFF"/>
+          <w:lang w:val="en-US"/>
+          <w14:textOutline w14:w="12700" w14:cap="flat" w14:cmpd="sng" w14:algn="ctr">
+            <w14:noFill/>
+            <w14:prstDash w14:val="solid"/>
+            <w14:miter w14:lim="400000"/>
+          </w14:textOutline>
+        </w:rPr>
+        <w:t xml:space="preserve"> = start</w:t>
+      </w:r>
+    </w:p>
+    <w:p>
+      <w:pPr>
+        <w:pStyle w:val="Default"/>
+        <w:spacing w:before="0" w:line="240" w:lineRule="auto"/>
+        <w:rPr>
+          <w:rFonts w:ascii="Courier New" w:eastAsia="Courier New" w:hAnsi="Courier New" w:cs="Courier New"/>
+          <w:sz w:val="18"/>
+          <w:szCs w:val="18"/>
+          <w:u w:color="000000"/>
+          <w:shd w:val="clear" w:color="auto" w:fill="FFFFFF"/>
+          <w:lang w:val="en-US"/>
+          <w14:textOutline w14:w="12700" w14:cap="flat" w14:cmpd="sng" w14:algn="ctr">
+            <w14:noFill/>
+            <w14:prstDash w14:val="solid"/>
+            <w14:miter w14:lim="400000"/>
+          </w14:textOutline>
+        </w:rPr>
+      </w:pPr>
+      <w:r>
+        <w:rPr>
+          <w:rFonts w:ascii="Courier New" w:eastAsia="Courier New" w:hAnsi="Courier New" w:cs="Courier New"/>
+          <w:sz w:val="18"/>
+          <w:szCs w:val="18"/>
+          <w:u w:color="000000"/>
+          <w:shd w:val="clear" w:color="auto" w:fill="FFFFFF"/>
+          <w:lang w:val="en-US"/>
+          <w14:textOutline w14:w="12700" w14:cap="flat" w14:cmpd="sng" w14:algn="ctr">
+            <w14:noFill/>
+            <w14:prstDash w14:val="solid"/>
+            <w14:miter w14:lim="400000"/>
+          </w14:textOutline>
+        </w:rPr>
+        <w:tab/>
+      </w:r>
+      <w:proofErr w:type="spellStart"/>
+      <w:r>
+        <w:rPr>
+          <w:rFonts w:ascii="Courier New" w:eastAsia="Courier New" w:hAnsi="Courier New" w:cs="Courier New"/>
+          <w:sz w:val="18"/>
+          <w:szCs w:val="18"/>
+          <w:u w:color="000000"/>
+          <w:shd w:val="clear" w:color="auto" w:fill="FFFFFF"/>
+          <w:lang w:val="en-US"/>
+          <w14:textOutline w14:w="12700" w14:cap="flat" w14:cmpd="sng" w14:algn="ctr">
+            <w14:noFill/>
+            <w14:prstDash w14:val="solid"/>
+            <w14:miter w14:lim="400000"/>
+          </w14:textOutline>
+        </w:rPr>
+        <w:t>previous_subpath_delta</w:t>
+      </w:r>
+      <w:proofErr w:type="spellEnd"/>
+      <w:r>
+        <w:rPr>
+          <w:rFonts w:ascii="Courier New" w:eastAsia="Courier New" w:hAnsi="Courier New" w:cs="Courier New"/>
+          <w:sz w:val="18"/>
+          <w:szCs w:val="18"/>
+          <w:u w:color="000000"/>
+          <w:shd w:val="clear" w:color="auto" w:fill="FFFFFF"/>
+          <w:lang w:val="en-US"/>
+          <w14:textOutline w14:w="12700" w14:cap="flat" w14:cmpd="sng" w14:algn="ctr">
+            <w14:noFill/>
+            <w14:prstDash w14:val="solid"/>
+            <w14:miter w14:lim="400000"/>
+          </w14:textOutline>
+        </w:rPr>
+        <w:t xml:space="preserve"> = </w:t>
+      </w:r>
+      <w:proofErr w:type="spellStart"/>
+      <w:r>
+        <w:rPr>
+          <w:rFonts w:ascii="Courier New" w:eastAsia="Courier New" w:hAnsi="Courier New" w:cs="Courier New"/>
+          <w:sz w:val="18"/>
+          <w:szCs w:val="18"/>
+          <w:u w:color="000000"/>
+          <w:shd w:val="clear" w:color="auto" w:fill="FFFFFF"/>
+          <w:lang w:val="en-US"/>
+          <w14:textOutline w14:w="12700" w14:cap="flat" w14:cmpd="sng" w14:algn="ctr">
+            <w14:noFill/>
+            <w14:prstDash w14:val="solid"/>
+            <w14:miter w14:lim="400000"/>
+          </w14:textOutline>
+        </w:rPr>
+        <w:t>worst_subpath_delta</w:t>
       </w:r>
       <w:proofErr w:type="spellEnd"/>
     </w:p>
@@ -2746,391 +3183,6 @@
       <w:pPr>
         <w:pStyle w:val="Default"/>
         <w:spacing w:before="0" w:line="240" w:lineRule="auto"/>
-        <w:ind w:left="7920" w:firstLine="720"/>
-        <w:rPr>
-          <w:rFonts w:ascii="Courier New" w:eastAsia="Courier New" w:hAnsi="Courier New" w:cs="Courier New"/>
-          <w:b/>
-          <w:bCs/>
-          <w:sz w:val="18"/>
-          <w:szCs w:val="18"/>
-          <w:u w:color="000000"/>
-          <w:shd w:val="clear" w:color="auto" w:fill="FFFFFF"/>
-          <w:lang w:val="en-US"/>
-          <w14:textOutline w14:w="12700" w14:cap="flat" w14:cmpd="sng" w14:algn="ctr">
-            <w14:noFill/>
-            <w14:prstDash w14:val="solid"/>
-            <w14:miter w14:lim="400000"/>
-          </w14:textOutline>
-        </w:rPr>
-      </w:pPr>
-      <w:r>
-        <w:rPr>
-          <w:rFonts w:ascii="Courier New" w:eastAsia="Courier New" w:hAnsi="Courier New" w:cs="Courier New"/>
-          <w:sz w:val="18"/>
-          <w:szCs w:val="18"/>
-          <w:u w:color="000000"/>
-          <w:shd w:val="clear" w:color="auto" w:fill="FFFFFF"/>
-          <w:lang w:val="en-US"/>
-          <w14:textOutline w14:w="12700" w14:cap="flat" w14:cmpd="sng" w14:algn="ctr">
-            <w14:noFill/>
-            <w14:prstDash w14:val="solid"/>
-            <w14:miter w14:lim="400000"/>
-          </w14:textOutline>
-        </w:rPr>
-        <w:t>costs</w:t>
-      </w:r>
-      <w:r>
-        <w:rPr>
-          <w:rFonts w:ascii="Courier New" w:eastAsia="Courier New" w:hAnsi="Courier New" w:cs="Courier New"/>
-          <w:b/>
-          <w:bCs/>
-          <w:sz w:val="18"/>
-          <w:szCs w:val="18"/>
-          <w:u w:color="000000"/>
-          <w:shd w:val="clear" w:color="auto" w:fill="FFFFFF"/>
-          <w:lang w:val="en-US"/>
-          <w14:textOutline w14:w="12700" w14:cap="flat" w14:cmpd="sng" w14:algn="ctr">
-            <w14:noFill/>
-            <w14:prstDash w14:val="solid"/>
-            <w14:miter w14:lim="400000"/>
-          </w14:textOutline>
-        </w:rPr>
-        <w:t>)</w:t>
-      </w:r>
-    </w:p>
-    <w:p>
-      <w:pPr>
-        <w:pStyle w:val="Default"/>
-        <w:spacing w:before="0" w:line="240" w:lineRule="auto"/>
-        <w:rPr>
-          <w:rFonts w:ascii="Courier New" w:eastAsia="Courier New" w:hAnsi="Courier New" w:cs="Courier New"/>
-          <w:sz w:val="18"/>
-          <w:szCs w:val="18"/>
-          <w:u w:color="000000"/>
-          <w:shd w:val="clear" w:color="auto" w:fill="FFFFFF"/>
-          <w:lang w:val="en-US"/>
-          <w14:textOutline w14:w="12700" w14:cap="flat" w14:cmpd="sng" w14:algn="ctr">
-            <w14:noFill/>
-            <w14:prstDash w14:val="solid"/>
-            <w14:miter w14:lim="400000"/>
-          </w14:textOutline>
-        </w:rPr>
-      </w:pPr>
-      <w:r>
-        <w:rPr>
-          <w:rFonts w:ascii="Courier New" w:eastAsia="Courier New" w:hAnsi="Courier New" w:cs="Courier New"/>
-          <w:sz w:val="18"/>
-          <w:szCs w:val="18"/>
-          <w:u w:color="000000"/>
-          <w:shd w:val="clear" w:color="auto" w:fill="FFFFFF"/>
-          <w:lang w:val="en-US"/>
-          <w14:textOutline w14:w="12700" w14:cap="flat" w14:cmpd="sng" w14:algn="ctr">
-            <w14:noFill/>
-            <w14:prstDash w14:val="solid"/>
-            <w14:miter w14:lim="400000"/>
-          </w14:textOutline>
-        </w:rPr>
-        <w:tab/>
-      </w:r>
-      <w:proofErr w:type="spellStart"/>
-      <w:r>
-        <w:rPr>
-          <w:rFonts w:ascii="Courier New" w:eastAsia="Courier New" w:hAnsi="Courier New" w:cs="Courier New"/>
-          <w:sz w:val="18"/>
-          <w:szCs w:val="18"/>
-          <w:u w:color="000000"/>
-          <w:shd w:val="clear" w:color="auto" w:fill="FFFFFF"/>
-          <w:lang w:val="en-US"/>
-          <w14:textOutline w14:w="12700" w14:cap="flat" w14:cmpd="sng" w14:algn="ctr">
-            <w14:noFill/>
-            <w14:prstDash w14:val="solid"/>
-            <w14:miter w14:lim="400000"/>
-          </w14:textOutline>
-        </w:rPr>
-        <w:t>selected_solution</w:t>
-      </w:r>
-      <w:proofErr w:type="spellEnd"/>
-      <w:r>
-        <w:rPr>
-          <w:rFonts w:ascii="Courier New" w:eastAsia="Courier New" w:hAnsi="Courier New" w:cs="Courier New"/>
-          <w:sz w:val="18"/>
-          <w:szCs w:val="18"/>
-          <w:u w:color="000000"/>
-          <w:shd w:val="clear" w:color="auto" w:fill="FFFFFF"/>
-          <w:lang w:val="en-US"/>
-          <w14:textOutline w14:w="12700" w14:cap="flat" w14:cmpd="sng" w14:algn="ctr">
-            <w14:noFill/>
-            <w14:prstDash w14:val="solid"/>
-            <w14:miter w14:lim="400000"/>
-          </w14:textOutline>
-        </w:rPr>
-        <w:t xml:space="preserve"> = solution[:</w:t>
-      </w:r>
-      <w:proofErr w:type="spellStart"/>
-      <w:r>
-        <w:rPr>
-          <w:rFonts w:ascii="Courier New" w:eastAsia="Courier New" w:hAnsi="Courier New" w:cs="Courier New"/>
-          <w:sz w:val="18"/>
-          <w:szCs w:val="18"/>
-          <w:u w:color="000000"/>
-          <w:shd w:val="clear" w:color="auto" w:fill="FFFFFF"/>
-          <w:lang w:val="en-US"/>
-          <w14:textOutline w14:w="12700" w14:cap="flat" w14:cmpd="sng" w14:algn="ctr">
-            <w14:noFill/>
-            <w14:prstDash w14:val="solid"/>
-            <w14:miter w14:lim="400000"/>
-          </w14:textOutline>
-        </w:rPr>
-        <w:t>subset_length</w:t>
-      </w:r>
-      <w:proofErr w:type="spellEnd"/>
-      <w:r>
-        <w:rPr>
-          <w:rFonts w:ascii="Courier New" w:eastAsia="Courier New" w:hAnsi="Courier New" w:cs="Courier New"/>
-          <w:sz w:val="18"/>
-          <w:szCs w:val="18"/>
-          <w:u w:color="000000"/>
-          <w:shd w:val="clear" w:color="auto" w:fill="FFFFFF"/>
-          <w:lang w:val="en-US"/>
-          <w14:textOutline w14:w="12700" w14:cap="flat" w14:cmpd="sng" w14:algn="ctr">
-            <w14:noFill/>
-            <w14:prstDash w14:val="solid"/>
-            <w14:miter w14:lim="400000"/>
-          </w14:textOutline>
-        </w:rPr>
-        <w:t>]</w:t>
-      </w:r>
-    </w:p>
-    <w:p>
-      <w:pPr>
-        <w:pStyle w:val="Default"/>
-        <w:spacing w:before="0" w:line="240" w:lineRule="auto"/>
-        <w:rPr>
-          <w:rFonts w:ascii="Courier New" w:eastAsia="Courier New" w:hAnsi="Courier New" w:cs="Courier New"/>
-          <w:sz w:val="18"/>
-          <w:szCs w:val="18"/>
-          <w:u w:color="000000"/>
-          <w:shd w:val="clear" w:color="auto" w:fill="FFFFFF"/>
-          <w:lang w:val="en-US"/>
-          <w14:textOutline w14:w="12700" w14:cap="flat" w14:cmpd="sng" w14:algn="ctr">
-            <w14:noFill/>
-            <w14:prstDash w14:val="solid"/>
-            <w14:miter w14:lim="400000"/>
-          </w14:textOutline>
-        </w:rPr>
-      </w:pPr>
-      <w:r>
-        <w:rPr>
-          <w:rFonts w:ascii="Courier New" w:eastAsia="Courier New" w:hAnsi="Courier New" w:cs="Courier New"/>
-          <w:sz w:val="18"/>
-          <w:szCs w:val="18"/>
-          <w:u w:color="000000"/>
-          <w:shd w:val="clear" w:color="auto" w:fill="FFFFFF"/>
-          <w:lang w:val="en-US"/>
-          <w14:textOutline w14:w="12700" w14:cap="flat" w14:cmpd="sng" w14:algn="ctr">
-            <w14:noFill/>
-            <w14:prstDash w14:val="solid"/>
-            <w14:miter w14:lim="400000"/>
-          </w14:textOutline>
-        </w:rPr>
-        <w:tab/>
-        <w:t xml:space="preserve">start = </w:t>
-      </w:r>
-      <w:proofErr w:type="spellStart"/>
-      <w:r>
-        <w:rPr>
-          <w:rFonts w:ascii="Courier New" w:eastAsia="Courier New" w:hAnsi="Courier New" w:cs="Courier New"/>
-          <w:sz w:val="18"/>
-          <w:szCs w:val="18"/>
-          <w:u w:color="000000"/>
-          <w:shd w:val="clear" w:color="auto" w:fill="FFFFFF"/>
-          <w:lang w:val="en-US"/>
-          <w14:textOutline w14:w="12700" w14:cap="flat" w14:cmpd="sng" w14:algn="ctr">
-            <w14:noFill/>
-            <w14:prstDash w14:val="solid"/>
-            <w14:miter w14:lim="400000"/>
-          </w14:textOutline>
-        </w:rPr>
-        <w:t>selected_solution</w:t>
-      </w:r>
-      <w:proofErr w:type="spellEnd"/>
-      <w:r>
-        <w:rPr>
-          <w:rFonts w:ascii="Courier New" w:eastAsia="Courier New" w:hAnsi="Courier New" w:cs="Courier New"/>
-          <w:sz w:val="18"/>
-          <w:szCs w:val="18"/>
-          <w:u w:color="000000"/>
-          <w:shd w:val="clear" w:color="auto" w:fill="FFFFFF"/>
-          <w:lang w:val="en-US"/>
-          <w14:textOutline w14:w="12700" w14:cap="flat" w14:cmpd="sng" w14:algn="ctr">
-            <w14:noFill/>
-            <w14:prstDash w14:val="solid"/>
-            <w14:miter w14:lim="400000"/>
-          </w14:textOutline>
-        </w:rPr>
-        <w:t>[-1]</w:t>
-      </w:r>
-    </w:p>
-    <w:p>
-      <w:pPr>
-        <w:pStyle w:val="Default"/>
-        <w:spacing w:before="0" w:line="240" w:lineRule="auto"/>
-        <w:rPr>
-          <w:rFonts w:ascii="Courier New" w:eastAsia="Courier New" w:hAnsi="Courier New" w:cs="Courier New"/>
-          <w:sz w:val="18"/>
-          <w:szCs w:val="18"/>
-          <w:u w:color="000000"/>
-          <w:shd w:val="clear" w:color="auto" w:fill="FFFFFF"/>
-          <w:lang w:val="en-US"/>
-          <w14:textOutline w14:w="12700" w14:cap="flat" w14:cmpd="sng" w14:algn="ctr">
-            <w14:noFill/>
-            <w14:prstDash w14:val="solid"/>
-            <w14:miter w14:lim="400000"/>
-          </w14:textOutline>
-        </w:rPr>
-      </w:pPr>
-      <w:r>
-        <w:rPr>
-          <w:rFonts w:ascii="Courier New" w:eastAsia="Courier New" w:hAnsi="Courier New" w:cs="Courier New"/>
-          <w:sz w:val="18"/>
-          <w:szCs w:val="18"/>
-          <w:u w:color="000000"/>
-          <w:shd w:val="clear" w:color="auto" w:fill="FFFFFF"/>
-          <w:lang w:val="en-US"/>
-          <w14:textOutline w14:w="12700" w14:cap="flat" w14:cmpd="sng" w14:algn="ctr">
-            <w14:noFill/>
-            <w14:prstDash w14:val="solid"/>
-            <w14:miter w14:lim="400000"/>
-          </w14:textOutline>
-        </w:rPr>
-        <w:tab/>
-      </w:r>
-      <w:proofErr w:type="spellStart"/>
-      <w:r>
-        <w:rPr>
-          <w:rFonts w:ascii="Courier New" w:eastAsia="Courier New" w:hAnsi="Courier New" w:cs="Courier New"/>
-          <w:sz w:val="18"/>
-          <w:szCs w:val="18"/>
-          <w:u w:color="000000"/>
-          <w:shd w:val="clear" w:color="auto" w:fill="FFFFFF"/>
-          <w:lang w:val="en-US"/>
-          <w14:textOutline w14:w="12700" w14:cap="flat" w14:cmpd="sng" w14:algn="ctr">
-            <w14:noFill/>
-            <w14:prstDash w14:val="solid"/>
-            <w14:miter w14:lim="400000"/>
-          </w14:textOutline>
-        </w:rPr>
-        <w:t>worst_start</w:t>
-      </w:r>
-      <w:proofErr w:type="spellEnd"/>
-      <w:r>
-        <w:rPr>
-          <w:rFonts w:ascii="Courier New" w:eastAsia="Courier New" w:hAnsi="Courier New" w:cs="Courier New"/>
-          <w:sz w:val="18"/>
-          <w:szCs w:val="18"/>
-          <w:u w:color="000000"/>
-          <w:shd w:val="clear" w:color="auto" w:fill="FFFFFF"/>
-          <w:lang w:val="en-US"/>
-          <w14:textOutline w14:w="12700" w14:cap="flat" w14:cmpd="sng" w14:algn="ctr">
-            <w14:noFill/>
-            <w14:prstDash w14:val="solid"/>
-            <w14:miter w14:lim="400000"/>
-          </w14:textOutline>
-        </w:rPr>
-        <w:t xml:space="preserve"> = start</w:t>
-      </w:r>
-    </w:p>
-    <w:p>
-      <w:pPr>
-        <w:pStyle w:val="Default"/>
-        <w:spacing w:before="0" w:line="240" w:lineRule="auto"/>
-        <w:rPr>
-          <w:rFonts w:ascii="Courier New" w:eastAsia="Courier New" w:hAnsi="Courier New" w:cs="Courier New"/>
-          <w:sz w:val="18"/>
-          <w:szCs w:val="18"/>
-          <w:u w:color="000000"/>
-          <w:shd w:val="clear" w:color="auto" w:fill="FFFFFF"/>
-          <w:lang w:val="en-US"/>
-          <w14:textOutline w14:w="12700" w14:cap="flat" w14:cmpd="sng" w14:algn="ctr">
-            <w14:noFill/>
-            <w14:prstDash w14:val="solid"/>
-            <w14:miter w14:lim="400000"/>
-          </w14:textOutline>
-        </w:rPr>
-      </w:pPr>
-      <w:r>
-        <w:rPr>
-          <w:rFonts w:ascii="Courier New" w:eastAsia="Courier New" w:hAnsi="Courier New" w:cs="Courier New"/>
-          <w:sz w:val="18"/>
-          <w:szCs w:val="18"/>
-          <w:u w:color="000000"/>
-          <w:shd w:val="clear" w:color="auto" w:fill="FFFFFF"/>
-          <w:lang w:val="en-US"/>
-          <w14:textOutline w14:w="12700" w14:cap="flat" w14:cmpd="sng" w14:algn="ctr">
-            <w14:noFill/>
-            <w14:prstDash w14:val="solid"/>
-            <w14:miter w14:lim="400000"/>
-          </w14:textOutline>
-        </w:rPr>
-        <w:tab/>
-      </w:r>
-      <w:proofErr w:type="spellStart"/>
-      <w:r>
-        <w:rPr>
-          <w:rFonts w:ascii="Courier New" w:eastAsia="Courier New" w:hAnsi="Courier New" w:cs="Courier New"/>
-          <w:sz w:val="18"/>
-          <w:szCs w:val="18"/>
-          <w:u w:color="000000"/>
-          <w:shd w:val="clear" w:color="auto" w:fill="FFFFFF"/>
-          <w:lang w:val="en-US"/>
-          <w14:textOutline w14:w="12700" w14:cap="flat" w14:cmpd="sng" w14:algn="ctr">
-            <w14:noFill/>
-            <w14:prstDash w14:val="solid"/>
-            <w14:miter w14:lim="400000"/>
-          </w14:textOutline>
-        </w:rPr>
-        <w:t>previous_subpath_delta</w:t>
-      </w:r>
-      <w:proofErr w:type="spellEnd"/>
-      <w:r>
-        <w:rPr>
-          <w:rFonts w:ascii="Courier New" w:eastAsia="Courier New" w:hAnsi="Courier New" w:cs="Courier New"/>
-          <w:sz w:val="18"/>
-          <w:szCs w:val="18"/>
-          <w:u w:color="000000"/>
-          <w:shd w:val="clear" w:color="auto" w:fill="FFFFFF"/>
-          <w:lang w:val="en-US"/>
-          <w14:textOutline w14:w="12700" w14:cap="flat" w14:cmpd="sng" w14:algn="ctr">
-            <w14:noFill/>
-            <w14:prstDash w14:val="solid"/>
-            <w14:miter w14:lim="400000"/>
-          </w14:textOutline>
-        </w:rPr>
-        <w:t xml:space="preserve"> = </w:t>
-      </w:r>
-      <w:proofErr w:type="spellStart"/>
-      <w:r>
-        <w:rPr>
-          <w:rFonts w:ascii="Courier New" w:eastAsia="Courier New" w:hAnsi="Courier New" w:cs="Courier New"/>
-          <w:sz w:val="18"/>
-          <w:szCs w:val="18"/>
-          <w:u w:color="000000"/>
-          <w:shd w:val="clear" w:color="auto" w:fill="FFFFFF"/>
-          <w:lang w:val="en-US"/>
-          <w14:textOutline w14:w="12700" w14:cap="flat" w14:cmpd="sng" w14:algn="ctr">
-            <w14:noFill/>
-            <w14:prstDash w14:val="solid"/>
-            <w14:miter w14:lim="400000"/>
-          </w14:textOutline>
-        </w:rPr>
-        <w:t>worst_subpath_delta</w:t>
-      </w:r>
-      <w:proofErr w:type="spellEnd"/>
-    </w:p>
-    <w:p>
-      <w:pPr>
-        <w:pStyle w:val="Default"/>
-        <w:spacing w:before="0" w:line="240" w:lineRule="auto"/>
         <w:rPr>
           <w:rFonts w:ascii="Courier New" w:eastAsia="Courier New" w:hAnsi="Courier New" w:cs="Courier New"/>
           <w:sz w:val="18"/>
@@ -4404,71 +4456,7 @@
           </w14:textOutline>
         </w:rPr>
         <w:tab/>
-        <w:t>[solution[</w:t>
-      </w:r>
-      <w:r>
-        <w:rPr>
-          <w:rFonts w:ascii="Courier New" w:eastAsia="Courier New" w:hAnsi="Courier New" w:cs="Courier New"/>
-          <w:sz w:val="18"/>
-          <w:szCs w:val="18"/>
-          <w:u w:color="000000"/>
-          <w:shd w:val="clear" w:color="auto" w:fill="FFFFFF"/>
-          <w:lang w:val="en-US"/>
-          <w14:textOutline w14:w="12700" w14:cap="flat" w14:cmpd="sng" w14:algn="ctr">
-            <w14:noFill/>
-            <w14:prstDash w14:val="solid"/>
-            <w14:miter w14:lim="400000"/>
-          </w14:textOutline>
-        </w:rPr>
-        <w:t>(start_index+subset_length-</w:t>
-      </w:r>
-      <w:r>
-        <w:rPr>
-          <w:rFonts w:ascii="Courier New" w:eastAsia="Courier New" w:hAnsi="Courier New" w:cs="Courier New"/>
-          <w:sz w:val="18"/>
-          <w:szCs w:val="18"/>
-          <w:u w:color="000000"/>
-          <w:shd w:val="clear" w:color="auto" w:fill="FFFFFF"/>
-          <w:lang w:val="en-US"/>
-          <w14:textOutline w14:w="12700" w14:cap="flat" w14:cmpd="sng" w14:algn="ctr">
-            <w14:noFill/>
-            <w14:prstDash w14:val="solid"/>
-            <w14:miter w14:lim="400000"/>
-          </w14:textOutline>
-        </w:rPr>
-        <w:t>1</w:t>
-      </w:r>
-      <w:r>
-        <w:rPr>
-          <w:rFonts w:ascii="Courier New" w:eastAsia="Courier New" w:hAnsi="Courier New" w:cs="Courier New"/>
-          <w:sz w:val="18"/>
-          <w:szCs w:val="18"/>
-          <w:u w:color="000000"/>
-          <w:shd w:val="clear" w:color="auto" w:fill="FFFFFF"/>
-          <w:lang w:val="en-US"/>
-          <w14:textOutline w14:w="12700" w14:cap="flat" w14:cmpd="sng" w14:algn="ctr">
-            <w14:noFill/>
-            <w14:prstDash w14:val="solid"/>
-            <w14:miter w14:lim="400000"/>
-          </w14:textOutline>
-        </w:rPr>
-        <w:t>)%n</w:t>
-      </w:r>
-      <w:r>
-        <w:rPr>
-          <w:rFonts w:ascii="Courier New" w:eastAsia="Courier New" w:hAnsi="Courier New" w:cs="Courier New"/>
-          <w:sz w:val="18"/>
-          <w:szCs w:val="18"/>
-          <w:u w:color="000000"/>
-          <w:shd w:val="clear" w:color="auto" w:fill="FFFFFF"/>
-          <w:lang w:val="en-US"/>
-          <w14:textOutline w14:w="12700" w14:cap="flat" w14:cmpd="sng" w14:algn="ctr">
-            <w14:noFill/>
-            <w14:prstDash w14:val="solid"/>
-            <w14:miter w14:lim="400000"/>
-          </w14:textOutline>
-        </w:rPr>
-        <w:t>]]</w:t>
+        <w:t>[solution[(start_index+subset_length-1)%n]]</w:t>
       </w:r>
     </w:p>
     <w:p>
@@ -15733,12 +15721,6 @@
         </w:tblBorders>
         <w:shd w:val="clear" w:color="auto" w:fill="CADFFF"/>
         <w:tblLayout w:type="fixed"/>
-        <w:tblCellMar>
-          <w:top w:w="0" w:type="dxa"/>
-          <w:left w:w="0" w:type="dxa"/>
-          <w:bottom w:w="0" w:type="dxa"/>
-          <w:right w:w="0" w:type="dxa"/>
-        </w:tblCellMar>
         <w:tblLook w:val="04A0" w:firstRow="1" w:lastRow="0" w:firstColumn="1" w:lastColumn="0" w:noHBand="0" w:noVBand="1"/>
       </w:tblPr>
       <w:tblGrid>
@@ -15749,14 +15731,6 @@
         <w:gridCol w:w="1770"/>
       </w:tblGrid>
       <w:tr>
-        <w:tblPrEx>
-          <w:tblCellMar>
-            <w:top w:w="0" w:type="dxa"/>
-            <w:left w:w="0" w:type="dxa"/>
-            <w:bottom w:w="0" w:type="dxa"/>
-            <w:right w:w="0" w:type="dxa"/>
-          </w:tblCellMar>
-        </w:tblPrEx>
         <w:trPr>
           <w:trHeight w:val="241"/>
         </w:trPr>
@@ -15977,14 +15951,6 @@
         </w:tc>
       </w:tr>
       <w:tr>
-        <w:tblPrEx>
-          <w:tblCellMar>
-            <w:top w:w="0" w:type="dxa"/>
-            <w:left w:w="0" w:type="dxa"/>
-            <w:bottom w:w="0" w:type="dxa"/>
-            <w:right w:w="0" w:type="dxa"/>
-          </w:tblCellMar>
-        </w:tblPrEx>
         <w:trPr>
           <w:trHeight w:val="721"/>
         </w:trPr>
@@ -16198,14 +16164,6 @@
         </w:tc>
       </w:tr>
       <w:tr>
-        <w:tblPrEx>
-          <w:tblCellMar>
-            <w:top w:w="0" w:type="dxa"/>
-            <w:left w:w="0" w:type="dxa"/>
-            <w:bottom w:w="0" w:type="dxa"/>
-            <w:right w:w="0" w:type="dxa"/>
-          </w:tblCellMar>
-        </w:tblPrEx>
         <w:trPr>
           <w:trHeight w:val="721"/>
         </w:trPr>
@@ -16419,14 +16377,6 @@
         </w:tc>
       </w:tr>
       <w:tr>
-        <w:tblPrEx>
-          <w:tblCellMar>
-            <w:top w:w="0" w:type="dxa"/>
-            <w:left w:w="0" w:type="dxa"/>
-            <w:bottom w:w="0" w:type="dxa"/>
-            <w:right w:w="0" w:type="dxa"/>
-          </w:tblCellMar>
-        </w:tblPrEx>
         <w:trPr>
           <w:trHeight w:val="961"/>
         </w:trPr>
@@ -16640,14 +16590,6 @@
         </w:tc>
       </w:tr>
       <w:tr>
-        <w:tblPrEx>
-          <w:tblCellMar>
-            <w:top w:w="0" w:type="dxa"/>
-            <w:left w:w="0" w:type="dxa"/>
-            <w:bottom w:w="0" w:type="dxa"/>
-            <w:right w:w="0" w:type="dxa"/>
-          </w:tblCellMar>
-        </w:tblPrEx>
         <w:trPr>
           <w:trHeight w:val="961"/>
         </w:trPr>
@@ -16861,14 +16803,6 @@
         </w:tc>
       </w:tr>
       <w:tr>
-        <w:tblPrEx>
-          <w:tblCellMar>
-            <w:top w:w="0" w:type="dxa"/>
-            <w:left w:w="0" w:type="dxa"/>
-            <w:bottom w:w="0" w:type="dxa"/>
-            <w:right w:w="0" w:type="dxa"/>
-          </w:tblCellMar>
-        </w:tblPrEx>
         <w:trPr>
           <w:trHeight w:val="961"/>
         </w:trPr>
@@ -17082,14 +17016,6 @@
         </w:tc>
       </w:tr>
       <w:tr>
-        <w:tblPrEx>
-          <w:tblCellMar>
-            <w:top w:w="0" w:type="dxa"/>
-            <w:left w:w="0" w:type="dxa"/>
-            <w:bottom w:w="0" w:type="dxa"/>
-            <w:right w:w="0" w:type="dxa"/>
-          </w:tblCellMar>
-        </w:tblPrEx>
         <w:trPr>
           <w:trHeight w:val="961"/>
         </w:trPr>
@@ -17295,14 +17221,6 @@
         </w:tc>
       </w:tr>
       <w:tr>
-        <w:tblPrEx>
-          <w:tblCellMar>
-            <w:top w:w="0" w:type="dxa"/>
-            <w:left w:w="0" w:type="dxa"/>
-            <w:bottom w:w="0" w:type="dxa"/>
-            <w:right w:w="0" w:type="dxa"/>
-          </w:tblCellMar>
-        </w:tblPrEx>
         <w:trPr>
           <w:trHeight w:val="721"/>
         </w:trPr>
@@ -17512,14 +17430,6 @@
         </w:tc>
       </w:tr>
       <w:tr>
-        <w:tblPrEx>
-          <w:tblCellMar>
-            <w:top w:w="0" w:type="dxa"/>
-            <w:left w:w="0" w:type="dxa"/>
-            <w:bottom w:w="0" w:type="dxa"/>
-            <w:right w:w="0" w:type="dxa"/>
-          </w:tblCellMar>
-        </w:tblPrEx>
         <w:trPr>
           <w:trHeight w:val="721"/>
         </w:trPr>
@@ -17734,14 +17644,6 @@
         </w:tc>
       </w:tr>
       <w:tr>
-        <w:tblPrEx>
-          <w:tblCellMar>
-            <w:top w:w="0" w:type="dxa"/>
-            <w:left w:w="0" w:type="dxa"/>
-            <w:bottom w:w="0" w:type="dxa"/>
-            <w:right w:w="0" w:type="dxa"/>
-          </w:tblCellMar>
-        </w:tblPrEx>
         <w:trPr>
           <w:trHeight w:val="721"/>
         </w:trPr>
@@ -17955,14 +17857,6 @@
         </w:tc>
       </w:tr>
       <w:tr>
-        <w:tblPrEx>
-          <w:tblCellMar>
-            <w:top w:w="0" w:type="dxa"/>
-            <w:left w:w="0" w:type="dxa"/>
-            <w:bottom w:w="0" w:type="dxa"/>
-            <w:right w:w="0" w:type="dxa"/>
-          </w:tblCellMar>
-        </w:tblPrEx>
         <w:trPr>
           <w:trHeight w:val="829"/>
         </w:trPr>
@@ -18172,14 +18066,6 @@
         </w:tc>
       </w:tr>
       <w:tr>
-        <w:tblPrEx>
-          <w:tblCellMar>
-            <w:top w:w="0" w:type="dxa"/>
-            <w:left w:w="0" w:type="dxa"/>
-            <w:bottom w:w="0" w:type="dxa"/>
-            <w:right w:w="0" w:type="dxa"/>
-          </w:tblCellMar>
-        </w:tblPrEx>
         <w:trPr>
           <w:trHeight w:val="721"/>
         </w:trPr>
@@ -18763,14 +18649,6 @@
         </w:tc>
       </w:tr>
       <w:tr>
-        <w:tblPrEx>
-          <w:tblCellMar>
-            <w:top w:w="0" w:type="dxa"/>
-            <w:left w:w="0" w:type="dxa"/>
-            <w:bottom w:w="0" w:type="dxa"/>
-            <w:right w:w="0" w:type="dxa"/>
-          </w:tblCellMar>
-        </w:tblPrEx>
         <w:trPr>
           <w:trHeight w:val="721"/>
         </w:trPr>
@@ -19203,87 +19081,7 @@
                   <w14:miter w14:lim="400000"/>
                 </w14:textOutline>
               </w:rPr>
-              <w:t>47,259</w:t>
-            </w:r>
-            <w:r>
-              <w:rPr>
-                <w:rFonts w:ascii="Times New Roman" w:hAnsi="Times New Roman"/>
-                <w:b/>
-                <w:bCs/>
-                <w:sz w:val="22"/>
-                <w:szCs w:val="22"/>
-                <w:u w:color="000000"/>
-                <w14:textOutline w14:w="12700" w14:cap="flat" w14:cmpd="sng" w14:algn="ctr">
-                  <w14:noFill/>
-                  <w14:prstDash w14:val="solid"/>
-                  <w14:miter w14:lim="400000"/>
-                </w14:textOutline>
-              </w:rPr>
-              <w:t>(4</w:t>
-            </w:r>
-            <w:r>
-              <w:rPr>
-                <w:rFonts w:ascii="Times New Roman" w:hAnsi="Times New Roman"/>
-                <w:b/>
-                <w:bCs/>
-                <w:sz w:val="22"/>
-                <w:szCs w:val="22"/>
-                <w:u w:color="000000"/>
-                <w14:textOutline w14:w="12700" w14:cap="flat" w14:cmpd="sng" w14:algn="ctr">
-                  <w14:noFill/>
-                  <w14:prstDash w14:val="solid"/>
-                  <w14:miter w14:lim="400000"/>
-                </w14:textOutline>
-              </w:rPr>
-              <w:t>6,805</w:t>
-            </w:r>
-            <w:r>
-              <w:rPr>
-                <w:rFonts w:ascii="Times New Roman" w:hAnsi="Times New Roman"/>
-                <w:b/>
-                <w:bCs/>
-                <w:sz w:val="22"/>
-                <w:szCs w:val="22"/>
-                <w:u w:color="000000"/>
-                <w14:textOutline w14:w="12700" w14:cap="flat" w14:cmpd="sng" w14:algn="ctr">
-                  <w14:noFill/>
-                  <w14:prstDash w14:val="solid"/>
-                  <w14:miter w14:lim="400000"/>
-                </w14:textOutline>
-              </w:rPr>
-              <w:t>-4</w:t>
-            </w:r>
-            <w:r>
-              <w:rPr>
-                <w:rFonts w:ascii="Times New Roman" w:hAnsi="Times New Roman"/>
-                <w:b/>
-                <w:bCs/>
-                <w:sz w:val="22"/>
-                <w:szCs w:val="22"/>
-                <w:u w:color="000000"/>
-                <w14:textOutline w14:w="12700" w14:cap="flat" w14:cmpd="sng" w14:algn="ctr">
-                  <w14:noFill/>
-                  <w14:prstDash w14:val="solid"/>
-                  <w14:miter w14:lim="400000"/>
-                </w14:textOutline>
-              </w:rPr>
-              <w:t>7,686</w:t>
-            </w:r>
-            <w:r>
-              <w:rPr>
-                <w:rFonts w:ascii="Times New Roman" w:hAnsi="Times New Roman"/>
-                <w:b/>
-                <w:bCs/>
-                <w:sz w:val="22"/>
-                <w:szCs w:val="22"/>
-                <w:u w:color="000000"/>
-                <w14:textOutline w14:w="12700" w14:cap="flat" w14:cmpd="sng" w14:algn="ctr">
-                  <w14:noFill/>
-                  <w14:prstDash w14:val="solid"/>
-                  <w14:miter w14:lim="400000"/>
-                </w14:textOutline>
-              </w:rPr>
-              <w:t>)</w:t>
+              <w:t>47,259(46,805-47,686)</w:t>
             </w:r>
           </w:p>
         </w:tc>
@@ -19330,14 +19128,6 @@
         </w:tc>
       </w:tr>
       <w:tr>
-        <w:tblPrEx>
-          <w:tblCellMar>
-            <w:top w:w="0" w:type="dxa"/>
-            <w:left w:w="0" w:type="dxa"/>
-            <w:bottom w:w="0" w:type="dxa"/>
-            <w:right w:w="0" w:type="dxa"/>
-          </w:tblCellMar>
-        </w:tblPrEx>
         <w:trPr>
           <w:trHeight w:val="721"/>
         </w:trPr>
@@ -19683,14 +19473,6 @@
         </w:tc>
       </w:tr>
       <w:tr>
-        <w:tblPrEx>
-          <w:tblCellMar>
-            <w:top w:w="0" w:type="dxa"/>
-            <w:left w:w="0" w:type="dxa"/>
-            <w:bottom w:w="0" w:type="dxa"/>
-            <w:right w:w="0" w:type="dxa"/>
-          </w:tblCellMar>
-        </w:tblPrEx>
         <w:trPr>
           <w:trHeight w:val="721"/>
         </w:trPr>
@@ -20066,12 +19848,6 @@
         </w:tblBorders>
         <w:shd w:val="clear" w:color="auto" w:fill="CADFFF"/>
         <w:tblLayout w:type="fixed"/>
-        <w:tblCellMar>
-          <w:top w:w="0" w:type="dxa"/>
-          <w:left w:w="0" w:type="dxa"/>
-          <w:bottom w:w="0" w:type="dxa"/>
-          <w:right w:w="0" w:type="dxa"/>
-        </w:tblCellMar>
         <w:tblLook w:val="04A0" w:firstRow="1" w:lastRow="0" w:firstColumn="1" w:lastColumn="0" w:noHBand="0" w:noVBand="1"/>
       </w:tblPr>
       <w:tblGrid>
@@ -20082,14 +19858,6 @@
         <w:gridCol w:w="1770"/>
       </w:tblGrid>
       <w:tr>
-        <w:tblPrEx>
-          <w:tblCellMar>
-            <w:top w:w="0" w:type="dxa"/>
-            <w:left w:w="0" w:type="dxa"/>
-            <w:bottom w:w="0" w:type="dxa"/>
-            <w:right w:w="0" w:type="dxa"/>
-          </w:tblCellMar>
-        </w:tblPrEx>
         <w:trPr>
           <w:trHeight w:val="241"/>
         </w:trPr>
@@ -20310,14 +20078,6 @@
         </w:tc>
       </w:tr>
       <w:tr>
-        <w:tblPrEx>
-          <w:tblCellMar>
-            <w:top w:w="0" w:type="dxa"/>
-            <w:left w:w="0" w:type="dxa"/>
-            <w:bottom w:w="0" w:type="dxa"/>
-            <w:right w:w="0" w:type="dxa"/>
-          </w:tblCellMar>
-        </w:tblPrEx>
         <w:trPr>
           <w:trHeight w:val="721"/>
         </w:trPr>
@@ -20527,14 +20287,6 @@
         </w:tc>
       </w:tr>
       <w:tr>
-        <w:tblPrEx>
-          <w:tblCellMar>
-            <w:top w:w="0" w:type="dxa"/>
-            <w:left w:w="0" w:type="dxa"/>
-            <w:bottom w:w="0" w:type="dxa"/>
-            <w:right w:w="0" w:type="dxa"/>
-          </w:tblCellMar>
-        </w:tblPrEx>
         <w:trPr>
           <w:trHeight w:val="721"/>
         </w:trPr>
@@ -20745,14 +20497,6 @@
         </w:tc>
       </w:tr>
       <w:tr>
-        <w:tblPrEx>
-          <w:tblCellMar>
-            <w:top w:w="0" w:type="dxa"/>
-            <w:left w:w="0" w:type="dxa"/>
-            <w:bottom w:w="0" w:type="dxa"/>
-            <w:right w:w="0" w:type="dxa"/>
-          </w:tblCellMar>
-        </w:tblPrEx>
         <w:trPr>
           <w:trHeight w:val="961"/>
         </w:trPr>
@@ -20964,14 +20708,6 @@
         </w:tc>
       </w:tr>
       <w:tr>
-        <w:tblPrEx>
-          <w:tblCellMar>
-            <w:top w:w="0" w:type="dxa"/>
-            <w:left w:w="0" w:type="dxa"/>
-            <w:bottom w:w="0" w:type="dxa"/>
-            <w:right w:w="0" w:type="dxa"/>
-          </w:tblCellMar>
-        </w:tblPrEx>
         <w:trPr>
           <w:trHeight w:val="961"/>
         </w:trPr>
@@ -21181,14 +20917,6 @@
         </w:tc>
       </w:tr>
       <w:tr>
-        <w:tblPrEx>
-          <w:tblCellMar>
-            <w:top w:w="0" w:type="dxa"/>
-            <w:left w:w="0" w:type="dxa"/>
-            <w:bottom w:w="0" w:type="dxa"/>
-            <w:right w:w="0" w:type="dxa"/>
-          </w:tblCellMar>
-        </w:tblPrEx>
         <w:trPr>
           <w:trHeight w:val="961"/>
         </w:trPr>
@@ -21399,14 +21127,6 @@
         </w:tc>
       </w:tr>
       <w:tr>
-        <w:tblPrEx>
-          <w:tblCellMar>
-            <w:top w:w="0" w:type="dxa"/>
-            <w:left w:w="0" w:type="dxa"/>
-            <w:bottom w:w="0" w:type="dxa"/>
-            <w:right w:w="0" w:type="dxa"/>
-          </w:tblCellMar>
-        </w:tblPrEx>
         <w:trPr>
           <w:trHeight w:val="961"/>
         </w:trPr>
@@ -21618,14 +21338,6 @@
         </w:tc>
       </w:tr>
       <w:tr>
-        <w:tblPrEx>
-          <w:tblCellMar>
-            <w:top w:w="0" w:type="dxa"/>
-            <w:left w:w="0" w:type="dxa"/>
-            <w:bottom w:w="0" w:type="dxa"/>
-            <w:right w:w="0" w:type="dxa"/>
-          </w:tblCellMar>
-        </w:tblPrEx>
         <w:trPr>
           <w:trHeight w:val="721"/>
         </w:trPr>
@@ -21839,14 +21551,6 @@
         </w:tc>
       </w:tr>
       <w:tr>
-        <w:tblPrEx>
-          <w:tblCellMar>
-            <w:top w:w="0" w:type="dxa"/>
-            <w:left w:w="0" w:type="dxa"/>
-            <w:bottom w:w="0" w:type="dxa"/>
-            <w:right w:w="0" w:type="dxa"/>
-          </w:tblCellMar>
-        </w:tblPrEx>
         <w:trPr>
           <w:trHeight w:val="721"/>
         </w:trPr>
@@ -22056,14 +21760,6 @@
         </w:tc>
       </w:tr>
       <w:tr>
-        <w:tblPrEx>
-          <w:tblCellMar>
-            <w:top w:w="0" w:type="dxa"/>
-            <w:left w:w="0" w:type="dxa"/>
-            <w:bottom w:w="0" w:type="dxa"/>
-            <w:right w:w="0" w:type="dxa"/>
-          </w:tblCellMar>
-        </w:tblPrEx>
         <w:trPr>
           <w:trHeight w:val="721"/>
         </w:trPr>
@@ -22273,14 +21969,6 @@
         </w:tc>
       </w:tr>
       <w:tr>
-        <w:tblPrEx>
-          <w:tblCellMar>
-            <w:top w:w="0" w:type="dxa"/>
-            <w:left w:w="0" w:type="dxa"/>
-            <w:bottom w:w="0" w:type="dxa"/>
-            <w:right w:w="0" w:type="dxa"/>
-          </w:tblCellMar>
-        </w:tblPrEx>
         <w:trPr>
           <w:trHeight w:val="961"/>
         </w:trPr>
@@ -22494,14 +22182,6 @@
         </w:tc>
       </w:tr>
       <w:tr>
-        <w:tblPrEx>
-          <w:tblCellMar>
-            <w:top w:w="0" w:type="dxa"/>
-            <w:left w:w="0" w:type="dxa"/>
-            <w:bottom w:w="0" w:type="dxa"/>
-            <w:right w:w="0" w:type="dxa"/>
-          </w:tblCellMar>
-        </w:tblPrEx>
         <w:trPr>
           <w:trHeight w:val="721"/>
         </w:trPr>
@@ -22627,77 +22307,7 @@
                   <w14:miter w14:lim="400000"/>
                 </w14:textOutline>
               </w:rPr>
-              <w:t>379.31</w:t>
-            </w:r>
-            <w:r>
-              <w:rPr>
-                <w:rFonts w:ascii="Times New Roman" w:hAnsi="Times New Roman"/>
-                <w:sz w:val="22"/>
-                <w:szCs w:val="22"/>
-                <w:u w:color="000000"/>
-                <w14:textOutline w14:w="12700" w14:cap="flat" w14:cmpd="sng" w14:algn="ctr">
-                  <w14:noFill/>
-                  <w14:prstDash w14:val="solid"/>
-                  <w14:miter w14:lim="400000"/>
-                </w14:textOutline>
-              </w:rPr>
-              <w:t>(</w:t>
-            </w:r>
-            <w:r>
-              <w:rPr>
-                <w:rFonts w:ascii="Times New Roman" w:hAnsi="Times New Roman"/>
-                <w:sz w:val="22"/>
-                <w:szCs w:val="22"/>
-                <w:u w:color="000000"/>
-                <w14:textOutline w14:w="12700" w14:cap="flat" w14:cmpd="sng" w14:algn="ctr">
-                  <w14:noFill/>
-                  <w14:prstDash w14:val="solid"/>
-                  <w14:miter w14:lim="400000"/>
-                </w14:textOutline>
-              </w:rPr>
-              <w:t>338.99</w:t>
-            </w:r>
-            <w:r>
-              <w:rPr>
-                <w:rFonts w:ascii="Times New Roman" w:hAnsi="Times New Roman"/>
-                <w:sz w:val="22"/>
-                <w:szCs w:val="22"/>
-                <w:u w:color="000000"/>
-                <w14:textOutline w14:w="12700" w14:cap="flat" w14:cmpd="sng" w14:algn="ctr">
-                  <w14:noFill/>
-                  <w14:prstDash w14:val="solid"/>
-                  <w14:miter w14:lim="400000"/>
-                </w14:textOutline>
-              </w:rPr>
-              <w:t>-</w:t>
-            </w:r>
-            <w:r>
-              <w:rPr>
-                <w:rFonts w:ascii="Times New Roman" w:hAnsi="Times New Roman"/>
-                <w:sz w:val="22"/>
-                <w:szCs w:val="22"/>
-                <w:u w:color="000000"/>
-                <w14:textOutline w14:w="12700" w14:cap="flat" w14:cmpd="sng" w14:algn="ctr">
-                  <w14:noFill/>
-                  <w14:prstDash w14:val="solid"/>
-                  <w14:miter w14:lim="400000"/>
-                </w14:textOutline>
-              </w:rPr>
-              <w:t>403.86</w:t>
-            </w:r>
-            <w:r>
-              <w:rPr>
-                <w:rFonts w:ascii="Times New Roman" w:hAnsi="Times New Roman"/>
-                <w:sz w:val="22"/>
-                <w:szCs w:val="22"/>
-                <w:u w:color="000000"/>
-                <w14:textOutline w14:w="12700" w14:cap="flat" w14:cmpd="sng" w14:algn="ctr">
-                  <w14:noFill/>
-                  <w14:prstDash w14:val="solid"/>
-                  <w14:miter w14:lim="400000"/>
-                </w14:textOutline>
-              </w:rPr>
-              <w:t>)</w:t>
+              <w:t>379.31(338.99-403.86)</w:t>
             </w:r>
           </w:p>
         </w:tc>
@@ -22737,77 +22347,7 @@
                   <w14:miter w14:lim="400000"/>
                 </w14:textOutline>
               </w:rPr>
-              <w:t>308.32</w:t>
-            </w:r>
-            <w:r>
-              <w:rPr>
-                <w:rFonts w:ascii="Times New Roman" w:hAnsi="Times New Roman"/>
-                <w:sz w:val="22"/>
-                <w:szCs w:val="22"/>
-                <w:u w:color="000000"/>
-                <w14:textOutline w14:w="12700" w14:cap="flat" w14:cmpd="sng" w14:algn="ctr">
-                  <w14:noFill/>
-                  <w14:prstDash w14:val="solid"/>
-                  <w14:miter w14:lim="400000"/>
-                </w14:textOutline>
-              </w:rPr>
-              <w:t>(</w:t>
-            </w:r>
-            <w:r>
-              <w:rPr>
-                <w:rFonts w:ascii="Times New Roman" w:hAnsi="Times New Roman"/>
-                <w:sz w:val="22"/>
-                <w:szCs w:val="22"/>
-                <w:u w:color="000000"/>
-                <w14:textOutline w14:w="12700" w14:cap="flat" w14:cmpd="sng" w14:algn="ctr">
-                  <w14:noFill/>
-                  <w14:prstDash w14:val="solid"/>
-                  <w14:miter w14:lim="400000"/>
-                </w14:textOutline>
-              </w:rPr>
-              <w:t>294.82</w:t>
-            </w:r>
-            <w:r>
-              <w:rPr>
-                <w:rFonts w:ascii="Times New Roman" w:hAnsi="Times New Roman"/>
-                <w:sz w:val="22"/>
-                <w:szCs w:val="22"/>
-                <w:u w:color="000000"/>
-                <w14:textOutline w14:w="12700" w14:cap="flat" w14:cmpd="sng" w14:algn="ctr">
-                  <w14:noFill/>
-                  <w14:prstDash w14:val="solid"/>
-                  <w14:miter w14:lim="400000"/>
-                </w14:textOutline>
-              </w:rPr>
-              <w:t>-</w:t>
-            </w:r>
-            <w:r>
-              <w:rPr>
-                <w:rFonts w:ascii="Times New Roman" w:hAnsi="Times New Roman"/>
-                <w:sz w:val="22"/>
-                <w:szCs w:val="22"/>
-                <w:u w:color="000000"/>
-                <w14:textOutline w14:w="12700" w14:cap="flat" w14:cmpd="sng" w14:algn="ctr">
-                  <w14:noFill/>
-                  <w14:prstDash w14:val="solid"/>
-                  <w14:miter w14:lim="400000"/>
-                </w14:textOutline>
-              </w:rPr>
-              <w:t>326.69</w:t>
-            </w:r>
-            <w:r>
-              <w:rPr>
-                <w:rFonts w:ascii="Times New Roman" w:hAnsi="Times New Roman"/>
-                <w:sz w:val="22"/>
-                <w:szCs w:val="22"/>
-                <w:u w:color="000000"/>
-                <w14:textOutline w14:w="12700" w14:cap="flat" w14:cmpd="sng" w14:algn="ctr">
-                  <w14:noFill/>
-                  <w14:prstDash w14:val="solid"/>
-                  <w14:miter w14:lim="400000"/>
-                </w14:textOutline>
-              </w:rPr>
-              <w:t>)</w:t>
+              <w:t>308.32(294.82-326.69)</w:t>
             </w:r>
           </w:p>
         </w:tc>
@@ -22847,77 +22387,7 @@
                   <w14:miter w14:lim="400000"/>
                 </w14:textOutline>
               </w:rPr>
-              <w:t>301.18</w:t>
-            </w:r>
-            <w:r>
-              <w:rPr>
-                <w:rFonts w:ascii="Times New Roman" w:hAnsi="Times New Roman"/>
-                <w:sz w:val="22"/>
-                <w:szCs w:val="22"/>
-                <w:u w:color="000000"/>
-                <w14:textOutline w14:w="12700" w14:cap="flat" w14:cmpd="sng" w14:algn="ctr">
-                  <w14:noFill/>
-                  <w14:prstDash w14:val="solid"/>
-                  <w14:miter w14:lim="400000"/>
-                </w14:textOutline>
-              </w:rPr>
-              <w:t>(</w:t>
-            </w:r>
-            <w:r>
-              <w:rPr>
-                <w:rFonts w:ascii="Times New Roman" w:hAnsi="Times New Roman"/>
-                <w:sz w:val="22"/>
-                <w:szCs w:val="22"/>
-                <w:u w:color="000000"/>
-                <w14:textOutline w14:w="12700" w14:cap="flat" w14:cmpd="sng" w14:algn="ctr">
-                  <w14:noFill/>
-                  <w14:prstDash w14:val="solid"/>
-                  <w14:miter w14:lim="400000"/>
-                </w14:textOutline>
-              </w:rPr>
-              <w:t>290.45</w:t>
-            </w:r>
-            <w:r>
-              <w:rPr>
-                <w:rFonts w:ascii="Times New Roman" w:hAnsi="Times New Roman"/>
-                <w:sz w:val="22"/>
-                <w:szCs w:val="22"/>
-                <w:u w:color="000000"/>
-                <w14:textOutline w14:w="12700" w14:cap="flat" w14:cmpd="sng" w14:algn="ctr">
-                  <w14:noFill/>
-                  <w14:prstDash w14:val="solid"/>
-                  <w14:miter w14:lim="400000"/>
-                </w14:textOutline>
-              </w:rPr>
-              <w:t>-</w:t>
-            </w:r>
-            <w:r>
-              <w:rPr>
-                <w:rFonts w:ascii="Times New Roman" w:hAnsi="Times New Roman"/>
-                <w:sz w:val="22"/>
-                <w:szCs w:val="22"/>
-                <w:u w:color="000000"/>
-                <w14:textOutline w14:w="12700" w14:cap="flat" w14:cmpd="sng" w14:algn="ctr">
-                  <w14:noFill/>
-                  <w14:prstDash w14:val="solid"/>
-                  <w14:miter w14:lim="400000"/>
-                </w14:textOutline>
-              </w:rPr>
-              <w:t>320.35</w:t>
-            </w:r>
-            <w:r>
-              <w:rPr>
-                <w:rFonts w:ascii="Times New Roman" w:hAnsi="Times New Roman"/>
-                <w:sz w:val="22"/>
-                <w:szCs w:val="22"/>
-                <w:u w:color="000000"/>
-                <w14:textOutline w14:w="12700" w14:cap="flat" w14:cmpd="sng" w14:algn="ctr">
-                  <w14:noFill/>
-                  <w14:prstDash w14:val="solid"/>
-                  <w14:miter w14:lim="400000"/>
-                </w14:textOutline>
-              </w:rPr>
-              <w:t>)</w:t>
+              <w:t>301.18(290.45-320.35)</w:t>
             </w:r>
           </w:p>
         </w:tc>
@@ -22963,14 +22433,6 @@
         </w:tc>
       </w:tr>
       <w:tr>
-        <w:tblPrEx>
-          <w:tblCellMar>
-            <w:top w:w="0" w:type="dxa"/>
-            <w:left w:w="0" w:type="dxa"/>
-            <w:bottom w:w="0" w:type="dxa"/>
-            <w:right w:w="0" w:type="dxa"/>
-          </w:tblCellMar>
-        </w:tblPrEx>
         <w:trPr>
           <w:trHeight w:val="721"/>
         </w:trPr>
@@ -23096,77 +22558,7 @@
                   <w14:miter w14:lim="400000"/>
                 </w14:textOutline>
               </w:rPr>
-              <w:t>379.40</w:t>
-            </w:r>
-            <w:r>
-              <w:rPr>
-                <w:rFonts w:ascii="Times New Roman" w:hAnsi="Times New Roman"/>
-                <w:sz w:val="22"/>
-                <w:szCs w:val="22"/>
-                <w:u w:color="000000"/>
-                <w14:textOutline w14:w="12700" w14:cap="flat" w14:cmpd="sng" w14:algn="ctr">
-                  <w14:noFill/>
-                  <w14:prstDash w14:val="solid"/>
-                  <w14:miter w14:lim="400000"/>
-                </w14:textOutline>
-              </w:rPr>
-              <w:t>(</w:t>
-            </w:r>
-            <w:r>
-              <w:rPr>
-                <w:rFonts w:ascii="Times New Roman" w:hAnsi="Times New Roman"/>
-                <w:sz w:val="22"/>
-                <w:szCs w:val="22"/>
-                <w:u w:color="000000"/>
-                <w14:textOutline w14:w="12700" w14:cap="flat" w14:cmpd="sng" w14:algn="ctr">
-                  <w14:noFill/>
-                  <w14:prstDash w14:val="solid"/>
-                  <w14:miter w14:lim="400000"/>
-                </w14:textOutline>
-              </w:rPr>
-              <w:t>379.32</w:t>
-            </w:r>
-            <w:r>
-              <w:rPr>
-                <w:rFonts w:ascii="Times New Roman" w:hAnsi="Times New Roman"/>
-                <w:sz w:val="22"/>
-                <w:szCs w:val="22"/>
-                <w:u w:color="000000"/>
-                <w14:textOutline w14:w="12700" w14:cap="flat" w14:cmpd="sng" w14:algn="ctr">
-                  <w14:noFill/>
-                  <w14:prstDash w14:val="solid"/>
-                  <w14:miter w14:lim="400000"/>
-                </w14:textOutline>
-              </w:rPr>
-              <w:t>-</w:t>
-            </w:r>
-            <w:r>
-              <w:rPr>
-                <w:rFonts w:ascii="Times New Roman" w:hAnsi="Times New Roman"/>
-                <w:sz w:val="22"/>
-                <w:szCs w:val="22"/>
-                <w:u w:color="000000"/>
-                <w14:textOutline w14:w="12700" w14:cap="flat" w14:cmpd="sng" w14:algn="ctr">
-                  <w14:noFill/>
-                  <w14:prstDash w14:val="solid"/>
-                  <w14:miter w14:lim="400000"/>
-                </w14:textOutline>
-              </w:rPr>
-              <w:t>379.60</w:t>
-            </w:r>
-            <w:r>
-              <w:rPr>
-                <w:rFonts w:ascii="Times New Roman" w:hAnsi="Times New Roman"/>
-                <w:sz w:val="22"/>
-                <w:szCs w:val="22"/>
-                <w:u w:color="000000"/>
-                <w14:textOutline w14:w="12700" w14:cap="flat" w14:cmpd="sng" w14:algn="ctr">
-                  <w14:noFill/>
-                  <w14:prstDash w14:val="solid"/>
-                  <w14:miter w14:lim="400000"/>
-                </w14:textOutline>
-              </w:rPr>
-              <w:t>)</w:t>
+              <w:t>379.40(379.32-379.60)</w:t>
             </w:r>
           </w:p>
         </w:tc>
@@ -23206,77 +22598,7 @@
                   <w14:miter w14:lim="400000"/>
                 </w14:textOutline>
               </w:rPr>
-              <w:t>308.42</w:t>
-            </w:r>
-            <w:r>
-              <w:rPr>
-                <w:rFonts w:ascii="Times New Roman" w:hAnsi="Times New Roman"/>
-                <w:sz w:val="22"/>
-                <w:szCs w:val="22"/>
-                <w:u w:color="000000"/>
-                <w14:textOutline w14:w="12700" w14:cap="flat" w14:cmpd="sng" w14:algn="ctr">
-                  <w14:noFill/>
-                  <w14:prstDash w14:val="solid"/>
-                  <w14:miter w14:lim="400000"/>
-                </w14:textOutline>
-              </w:rPr>
-              <w:t>(</w:t>
-            </w:r>
-            <w:r>
-              <w:rPr>
-                <w:rFonts w:ascii="Times New Roman" w:hAnsi="Times New Roman"/>
-                <w:sz w:val="22"/>
-                <w:szCs w:val="22"/>
-                <w:u w:color="000000"/>
-                <w14:textOutline w14:w="12700" w14:cap="flat" w14:cmpd="sng" w14:algn="ctr">
-                  <w14:noFill/>
-                  <w14:prstDash w14:val="solid"/>
-                  <w14:miter w14:lim="400000"/>
-                </w14:textOutline>
-              </w:rPr>
-              <w:t>308.32</w:t>
-            </w:r>
-            <w:r>
-              <w:rPr>
-                <w:rFonts w:ascii="Times New Roman" w:hAnsi="Times New Roman"/>
-                <w:sz w:val="22"/>
-                <w:szCs w:val="22"/>
-                <w:u w:color="000000"/>
-                <w14:textOutline w14:w="12700" w14:cap="flat" w14:cmpd="sng" w14:algn="ctr">
-                  <w14:noFill/>
-                  <w14:prstDash w14:val="solid"/>
-                  <w14:miter w14:lim="400000"/>
-                </w14:textOutline>
-              </w:rPr>
-              <w:t>-</w:t>
-            </w:r>
-            <w:r>
-              <w:rPr>
-                <w:rFonts w:ascii="Times New Roman" w:hAnsi="Times New Roman"/>
-                <w:sz w:val="22"/>
-                <w:szCs w:val="22"/>
-                <w:u w:color="000000"/>
-                <w14:textOutline w14:w="12700" w14:cap="flat" w14:cmpd="sng" w14:algn="ctr">
-                  <w14:noFill/>
-                  <w14:prstDash w14:val="solid"/>
-                  <w14:miter w14:lim="400000"/>
-                </w14:textOutline>
-              </w:rPr>
-              <w:t>308.70</w:t>
-            </w:r>
-            <w:r>
-              <w:rPr>
-                <w:rFonts w:ascii="Times New Roman" w:hAnsi="Times New Roman"/>
-                <w:sz w:val="22"/>
-                <w:szCs w:val="22"/>
-                <w:u w:color="000000"/>
-                <w14:textOutline w14:w="12700" w14:cap="flat" w14:cmpd="sng" w14:algn="ctr">
-                  <w14:noFill/>
-                  <w14:prstDash w14:val="solid"/>
-                  <w14:miter w14:lim="400000"/>
-                </w14:textOutline>
-              </w:rPr>
-              <w:t>)</w:t>
+              <w:t>308.42(308.32-308.70)</w:t>
             </w:r>
           </w:p>
         </w:tc>
@@ -23316,77 +22638,7 @@
                   <w14:miter w14:lim="400000"/>
                 </w14:textOutline>
               </w:rPr>
-              <w:t>301.29</w:t>
-            </w:r>
-            <w:r>
-              <w:rPr>
-                <w:rFonts w:ascii="Times New Roman" w:hAnsi="Times New Roman"/>
-                <w:sz w:val="22"/>
-                <w:szCs w:val="22"/>
-                <w:u w:color="000000"/>
-                <w14:textOutline w14:w="12700" w14:cap="flat" w14:cmpd="sng" w14:algn="ctr">
-                  <w14:noFill/>
-                  <w14:prstDash w14:val="solid"/>
-                  <w14:miter w14:lim="400000"/>
-                </w14:textOutline>
-              </w:rPr>
-              <w:t>(</w:t>
-            </w:r>
-            <w:r>
-              <w:rPr>
-                <w:rFonts w:ascii="Times New Roman" w:hAnsi="Times New Roman"/>
-                <w:sz w:val="22"/>
-                <w:szCs w:val="22"/>
-                <w:u w:color="000000"/>
-                <w14:textOutline w14:w="12700" w14:cap="flat" w14:cmpd="sng" w14:algn="ctr">
-                  <w14:noFill/>
-                  <w14:prstDash w14:val="solid"/>
-                  <w14:miter w14:lim="400000"/>
-                </w14:textOutline>
-              </w:rPr>
-              <w:t>301.20</w:t>
-            </w:r>
-            <w:r>
-              <w:rPr>
-                <w:rFonts w:ascii="Times New Roman" w:hAnsi="Times New Roman"/>
-                <w:sz w:val="22"/>
-                <w:szCs w:val="22"/>
-                <w:u w:color="000000"/>
-                <w14:textOutline w14:w="12700" w14:cap="flat" w14:cmpd="sng" w14:algn="ctr">
-                  <w14:noFill/>
-                  <w14:prstDash w14:val="solid"/>
-                  <w14:miter w14:lim="400000"/>
-                </w14:textOutline>
-              </w:rPr>
-              <w:t>-</w:t>
-            </w:r>
-            <w:r>
-              <w:rPr>
-                <w:rFonts w:ascii="Times New Roman" w:hAnsi="Times New Roman"/>
-                <w:sz w:val="22"/>
-                <w:szCs w:val="22"/>
-                <w:u w:color="000000"/>
-                <w14:textOutline w14:w="12700" w14:cap="flat" w14:cmpd="sng" w14:algn="ctr">
-                  <w14:noFill/>
-                  <w14:prstDash w14:val="solid"/>
-                  <w14:miter w14:lim="400000"/>
-                </w14:textOutline>
-              </w:rPr>
-              <w:t>301.44</w:t>
-            </w:r>
-            <w:r>
-              <w:rPr>
-                <w:rFonts w:ascii="Times New Roman" w:hAnsi="Times New Roman"/>
-                <w:sz w:val="22"/>
-                <w:szCs w:val="22"/>
-                <w:u w:color="000000"/>
-                <w14:textOutline w14:w="12700" w14:cap="flat" w14:cmpd="sng" w14:algn="ctr">
-                  <w14:noFill/>
-                  <w14:prstDash w14:val="solid"/>
-                  <w14:miter w14:lim="400000"/>
-                </w14:textOutline>
-              </w:rPr>
-              <w:t>)</w:t>
+              <w:t>301.29(301.20-301.44)</w:t>
             </w:r>
           </w:p>
         </w:tc>
@@ -23432,14 +22684,6 @@
         </w:tc>
       </w:tr>
       <w:tr>
-        <w:tblPrEx>
-          <w:tblCellMar>
-            <w:top w:w="0" w:type="dxa"/>
-            <w:left w:w="0" w:type="dxa"/>
-            <w:bottom w:w="0" w:type="dxa"/>
-            <w:right w:w="0" w:type="dxa"/>
-          </w:tblCellMar>
-        </w:tblPrEx>
         <w:trPr>
           <w:trHeight w:val="721"/>
         </w:trPr>
@@ -23755,14 +22999,6 @@
         </w:tc>
       </w:tr>
       <w:tr>
-        <w:tblPrEx>
-          <w:tblCellMar>
-            <w:top w:w="0" w:type="dxa"/>
-            <w:left w:w="0" w:type="dxa"/>
-            <w:bottom w:w="0" w:type="dxa"/>
-            <w:right w:w="0" w:type="dxa"/>
-          </w:tblCellMar>
-        </w:tblPrEx>
         <w:trPr>
           <w:trHeight w:val="721"/>
         </w:trPr>
@@ -24199,12 +23435,6 @@
         </w:tblBorders>
         <w:shd w:val="clear" w:color="auto" w:fill="CADFFF"/>
         <w:tblLayout w:type="fixed"/>
-        <w:tblCellMar>
-          <w:top w:w="0" w:type="dxa"/>
-          <w:left w:w="0" w:type="dxa"/>
-          <w:bottom w:w="0" w:type="dxa"/>
-          <w:right w:w="0" w:type="dxa"/>
-        </w:tblCellMar>
         <w:tblLook w:val="04A0" w:firstRow="1" w:lastRow="0" w:firstColumn="1" w:lastColumn="0" w:noHBand="0" w:noVBand="1"/>
       </w:tblPr>
       <w:tblGrid>
@@ -24215,14 +23445,6 @@
         <w:gridCol w:w="1770"/>
       </w:tblGrid>
       <w:tr>
-        <w:tblPrEx>
-          <w:tblCellMar>
-            <w:top w:w="0" w:type="dxa"/>
-            <w:left w:w="0" w:type="dxa"/>
-            <w:bottom w:w="0" w:type="dxa"/>
-            <w:right w:w="0" w:type="dxa"/>
-          </w:tblCellMar>
-        </w:tblPrEx>
         <w:trPr>
           <w:trHeight w:val="721"/>
         </w:trPr>
@@ -24470,14 +23692,6 @@
         </w:tc>
       </w:tr>
       <w:tr>
-        <w:tblPrEx>
-          <w:tblCellMar>
-            <w:top w:w="0" w:type="dxa"/>
-            <w:left w:w="0" w:type="dxa"/>
-            <w:bottom w:w="0" w:type="dxa"/>
-            <w:right w:w="0" w:type="dxa"/>
-          </w:tblCellMar>
-        </w:tblPrEx>
         <w:trPr>
           <w:trHeight w:val="721"/>
         </w:trPr>
@@ -24793,14 +24007,6 @@
         </w:tc>
       </w:tr>
       <w:tr>
-        <w:tblPrEx>
-          <w:tblCellMar>
-            <w:top w:w="0" w:type="dxa"/>
-            <w:left w:w="0" w:type="dxa"/>
-            <w:bottom w:w="0" w:type="dxa"/>
-            <w:right w:w="0" w:type="dxa"/>
-          </w:tblCellMar>
-        </w:tblPrEx>
         <w:trPr>
           <w:trHeight w:val="721"/>
         </w:trPr>
@@ -25166,6 +24372,7 @@
       <w:r>
         <w:rPr>
           <w:rFonts w:ascii="Arial Unicode MS" w:hAnsi="Arial Unicode MS"/>
+          <w:noProof/>
           <w:sz w:val="22"/>
           <w:szCs w:val="22"/>
           <w:u w:color="000000"/>
@@ -25201,7 +24408,7 @@
                     <pic:cNvPicPr/>
                   </pic:nvPicPr>
                   <pic:blipFill>
-                    <a:blip r:embed="rId8" cstate="print">
+                    <a:blip r:embed="rId7" cstate="print">
                       <a:extLst>
                         <a:ext uri="{28A0092B-C50C-407E-A947-70E740481C1C}">
                           <a14:useLocalDpi xmlns:a14="http://schemas.microsoft.com/office/drawing/2010/main" val="0"/>
@@ -25236,6 +24443,7 @@
       <w:r>
         <w:rPr>
           <w:rFonts w:ascii="Times New Roman" w:eastAsia="Times New Roman" w:hAnsi="Times New Roman" w:cs="Times New Roman"/>
+          <w:noProof/>
           <w:sz w:val="22"/>
           <w:szCs w:val="22"/>
           <w:u w:color="000000"/>
@@ -25270,7 +24478,7 @@
                     <pic:cNvPicPr/>
                   </pic:nvPicPr>
                   <pic:blipFill>
-                    <a:blip r:embed="rId9" cstate="print">
+                    <a:blip r:embed="rId8" cstate="print">
                       <a:extLst>
                         <a:ext uri="{28A0092B-C50C-407E-A947-70E740481C1C}">
                           <a14:useLocalDpi xmlns:a14="http://schemas.microsoft.com/office/drawing/2010/main" val="0"/>
@@ -25330,6 +24538,7 @@
       <w:r>
         <w:rPr>
           <w:rFonts w:ascii="Arial Unicode MS" w:hAnsi="Arial Unicode MS"/>
+          <w:noProof/>
           <w:sz w:val="22"/>
           <w:szCs w:val="22"/>
           <w:u w:color="000000"/>
@@ -25364,7 +24573,7 @@
                     <pic:cNvPicPr/>
                   </pic:nvPicPr>
                   <pic:blipFill>
-                    <a:blip r:embed="rId10" cstate="print">
+                    <a:blip r:embed="rId9" cstate="print">
                       <a:extLst>
                         <a:ext uri="{28A0092B-C50C-407E-A947-70E740481C1C}">
                           <a14:useLocalDpi xmlns:a14="http://schemas.microsoft.com/office/drawing/2010/main" val="0"/>
@@ -25399,6 +24608,7 @@
       <w:r>
         <w:rPr>
           <w:rFonts w:ascii="Arial Unicode MS" w:hAnsi="Arial Unicode MS"/>
+          <w:noProof/>
           <w:sz w:val="22"/>
           <w:szCs w:val="22"/>
           <w:u w:color="000000"/>
@@ -25433,7 +24643,7 @@
                     <pic:cNvPicPr/>
                   </pic:nvPicPr>
                   <pic:blipFill>
-                    <a:blip r:embed="rId11" cstate="print">
+                    <a:blip r:embed="rId10" cstate="print">
                       <a:extLst>
                         <a:ext uri="{28A0092B-C50C-407E-A947-70E740481C1C}">
                           <a14:useLocalDpi xmlns:a14="http://schemas.microsoft.com/office/drawing/2010/main" val="0"/>
@@ -25483,6 +24693,7 @@
       <w:r>
         <w:rPr>
           <w:rFonts w:ascii="Arial Unicode MS" w:hAnsi="Arial Unicode MS"/>
+          <w:noProof/>
           <w:sz w:val="22"/>
           <w:szCs w:val="22"/>
           <w:u w:color="000000"/>
@@ -25517,7 +24728,7 @@
                     <pic:cNvPicPr/>
                   </pic:nvPicPr>
                   <pic:blipFill>
-                    <a:blip r:embed="rId12" cstate="print">
+                    <a:blip r:embed="rId11" cstate="print">
                       <a:extLst>
                         <a:ext uri="{28A0092B-C50C-407E-A947-70E740481C1C}">
                           <a14:useLocalDpi xmlns:a14="http://schemas.microsoft.com/office/drawing/2010/main" val="0"/>
@@ -25552,6 +24763,7 @@
       <w:r>
         <w:rPr>
           <w:rFonts w:ascii="Arial Unicode MS" w:hAnsi="Arial Unicode MS"/>
+          <w:noProof/>
           <w:sz w:val="22"/>
           <w:szCs w:val="22"/>
           <w:u w:color="000000"/>
@@ -25586,7 +24798,7 @@
                     <pic:cNvPicPr/>
                   </pic:nvPicPr>
                   <pic:blipFill>
-                    <a:blip r:embed="rId13" cstate="print">
+                    <a:blip r:embed="rId12" cstate="print">
                       <a:extLst>
                         <a:ext uri="{28A0092B-C50C-407E-A947-70E740481C1C}">
                           <a14:useLocalDpi xmlns:a14="http://schemas.microsoft.com/office/drawing/2010/main" val="0"/>
@@ -25703,7 +24915,7 @@
                     <pic:cNvPicPr/>
                   </pic:nvPicPr>
                   <pic:blipFill>
-                    <a:blip r:embed="rId14" cstate="print">
+                    <a:blip r:embed="rId13" cstate="print">
                       <a:extLst>
                         <a:ext uri="{28A0092B-C50C-407E-A947-70E740481C1C}">
                           <a14:useLocalDpi xmlns:a14="http://schemas.microsoft.com/office/drawing/2010/main" val="0"/>
@@ -25738,6 +24950,7 @@
       <w:r>
         <w:rPr>
           <w:rFonts w:ascii="Arial Unicode MS" w:hAnsi="Arial Unicode MS"/>
+          <w:noProof/>
           <w:sz w:val="22"/>
           <w:szCs w:val="22"/>
           <w:u w:color="000000"/>
@@ -25772,7 +24985,7 @@
                     <pic:cNvPicPr/>
                   </pic:nvPicPr>
                   <pic:blipFill>
-                    <a:blip r:embed="rId15" cstate="print">
+                    <a:blip r:embed="rId14" cstate="print">
                       <a:extLst>
                         <a:ext uri="{28A0092B-C50C-407E-A947-70E740481C1C}">
                           <a14:useLocalDpi xmlns:a14="http://schemas.microsoft.com/office/drawing/2010/main" val="0"/>
@@ -25871,6 +25084,7 @@
       <w:r>
         <w:rPr>
           <w:rFonts w:ascii="Times New Roman" w:eastAsia="Times New Roman" w:hAnsi="Times New Roman" w:cs="Times New Roman"/>
+          <w:noProof/>
           <w:sz w:val="22"/>
           <w:szCs w:val="22"/>
           <w:u w:color="000000"/>
@@ -25902,6 +25116,76 @@
                 <pic:pic xmlns:pic="http://schemas.openxmlformats.org/drawingml/2006/picture">
                   <pic:nvPicPr>
                     <pic:cNvPr id="2068065665" name=""/>
+                    <pic:cNvPicPr/>
+                  </pic:nvPicPr>
+                  <pic:blipFill>
+                    <a:blip r:embed="rId15" cstate="print">
+                      <a:extLst>
+                        <a:ext uri="{28A0092B-C50C-407E-A947-70E740481C1C}">
+                          <a14:useLocalDpi xmlns:a14="http://schemas.microsoft.com/office/drawing/2010/main" val="0"/>
+                        </a:ext>
+                      </a:extLst>
+                    </a:blip>
+                    <a:stretch>
+                      <a:fillRect/>
+                    </a:stretch>
+                  </pic:blipFill>
+                  <pic:spPr>
+                    <a:xfrm>
+                      <a:off x="0" y="0"/>
+                      <a:ext cx="3069427" cy="2250000"/>
+                    </a:xfrm>
+                    <a:prstGeom prst="rect">
+                      <a:avLst/>
+                    </a:prstGeom>
+                  </pic:spPr>
+                </pic:pic>
+              </a:graphicData>
+            </a:graphic>
+            <wp14:sizeRelH relativeFrom="margin">
+              <wp14:pctWidth>0</wp14:pctWidth>
+            </wp14:sizeRelH>
+            <wp14:sizeRelV relativeFrom="margin">
+              <wp14:pctHeight>0</wp14:pctHeight>
+            </wp14:sizeRelV>
+          </wp:anchor>
+        </w:drawing>
+      </w:r>
+      <w:r>
+        <w:rPr>
+          <w:rFonts w:ascii="Times New Roman" w:eastAsia="Times New Roman" w:hAnsi="Times New Roman" w:cs="Times New Roman"/>
+          <w:noProof/>
+          <w:sz w:val="22"/>
+          <w:szCs w:val="22"/>
+          <w:u w:color="000000"/>
+          <w:lang w:val="en-GB"/>
+          <w14:textOutline w14:w="12700" w14:cap="flat" w14:cmpd="sng" w14:algn="ctr">
+            <w14:noFill/>
+            <w14:prstDash w14:val="solid"/>
+            <w14:miter w14:lim="400000"/>
+          </w14:textOutline>
+        </w:rPr>
+        <w:drawing>
+          <wp:anchor distT="0" distB="0" distL="114300" distR="114300" simplePos="0" relativeHeight="251676672" behindDoc="0" locked="0" layoutInCell="1" allowOverlap="1" wp14:anchorId="52F38883" wp14:editId="740EB469">
+            <wp:simplePos x="0" y="0"/>
+            <wp:positionH relativeFrom="margin">
+              <wp:align>right</wp:align>
+            </wp:positionH>
+            <wp:positionV relativeFrom="paragraph">
+              <wp:posOffset>421005</wp:posOffset>
+            </wp:positionV>
+            <wp:extent cx="3069427" cy="2250000"/>
+            <wp:effectExtent l="0" t="0" r="0" b="0"/>
+            <wp:wrapTopAndBottom/>
+            <wp:docPr id="2042486107" name="Obraz 1"/>
+            <wp:cNvGraphicFramePr>
+              <a:graphicFrameLocks xmlns:a="http://schemas.openxmlformats.org/drawingml/2006/main" noChangeAspect="1"/>
+            </wp:cNvGraphicFramePr>
+            <a:graphic xmlns:a="http://schemas.openxmlformats.org/drawingml/2006/main">
+              <a:graphicData uri="http://schemas.openxmlformats.org/drawingml/2006/picture">
+                <pic:pic xmlns:pic="http://schemas.openxmlformats.org/drawingml/2006/picture">
+                  <pic:nvPicPr>
+                    <pic:cNvPr id="2042486107" name=""/>
                     <pic:cNvPicPr/>
                   </pic:nvPicPr>
                   <pic:blipFill>
@@ -25937,11 +25221,98 @@
           </wp:anchor>
         </w:drawing>
       </w:r>
-      <w:r>
-        <w:rPr>
-          <w:rFonts w:ascii="Times New Roman" w:eastAsia="Times New Roman" w:hAnsi="Times New Roman" w:cs="Times New Roman"/>
-          <w:sz w:val="22"/>
-          <w:szCs w:val="22"/>
+    </w:p>
+    <w:p>
+      <w:pPr>
+        <w:pStyle w:val="Default"/>
+        <w:spacing w:before="0" w:after="160" w:line="259" w:lineRule="auto"/>
+        <w:jc w:val="both"/>
+        <w:rPr>
+          <w:rFonts w:ascii="Times New Roman" w:hAnsi="Times New Roman"/>
+          <w:b/>
+          <w:bCs/>
+          <w:sz w:val="26"/>
+          <w:szCs w:val="26"/>
+          <w:u w:color="000000"/>
+          <w:lang w:val="en-GB"/>
+          <w14:textOutline w14:w="12700" w14:cap="flat" w14:cmpd="sng" w14:algn="ctr">
+            <w14:noFill/>
+            <w14:prstDash w14:val="solid"/>
+            <w14:miter w14:lim="400000"/>
+          </w14:textOutline>
+        </w:rPr>
+      </w:pPr>
+    </w:p>
+    <w:p>
+      <w:pPr>
+        <w:pStyle w:val="Default"/>
+        <w:spacing w:before="0" w:after="160" w:line="259" w:lineRule="auto"/>
+        <w:jc w:val="both"/>
+        <w:rPr>
+          <w:rFonts w:ascii="Times New Roman" w:hAnsi="Times New Roman"/>
+          <w:b/>
+          <w:bCs/>
+          <w:sz w:val="26"/>
+          <w:szCs w:val="26"/>
+          <w:u w:color="000000"/>
+          <w:lang w:val="en-GB"/>
+          <w14:textOutline w14:w="12700" w14:cap="flat" w14:cmpd="sng" w14:algn="ctr">
+            <w14:noFill/>
+            <w14:prstDash w14:val="solid"/>
+            <w14:miter w14:lim="400000"/>
+          </w14:textOutline>
+        </w:rPr>
+      </w:pPr>
+    </w:p>
+    <w:p>
+      <w:pPr>
+        <w:pStyle w:val="Default"/>
+        <w:spacing w:before="0" w:after="160" w:line="259" w:lineRule="auto"/>
+        <w:jc w:val="both"/>
+        <w:rPr>
+          <w:rFonts w:ascii="Times New Roman" w:hAnsi="Times New Roman"/>
+          <w:b/>
+          <w:bCs/>
+          <w:sz w:val="26"/>
+          <w:szCs w:val="26"/>
+          <w:u w:color="000000"/>
+          <w:lang w:val="en-GB"/>
+          <w14:textOutline w14:w="12700" w14:cap="flat" w14:cmpd="sng" w14:algn="ctr">
+            <w14:noFill/>
+            <w14:prstDash w14:val="solid"/>
+            <w14:miter w14:lim="400000"/>
+          </w14:textOutline>
+        </w:rPr>
+      </w:pPr>
+    </w:p>
+    <w:p>
+      <w:pPr>
+        <w:pStyle w:val="Default"/>
+        <w:spacing w:before="0" w:after="160" w:line="259" w:lineRule="auto"/>
+        <w:jc w:val="both"/>
+        <w:rPr>
+          <w:rFonts w:ascii="Times New Roman" w:hAnsi="Times New Roman"/>
+          <w:b/>
+          <w:bCs/>
+          <w:sz w:val="26"/>
+          <w:szCs w:val="26"/>
+          <w:u w:color="000000"/>
+          <w:lang w:val="en-GB"/>
+          <w14:textOutline w14:w="12700" w14:cap="flat" w14:cmpd="sng" w14:algn="ctr">
+            <w14:noFill/>
+            <w14:prstDash w14:val="solid"/>
+            <w14:miter w14:lim="400000"/>
+          </w14:textOutline>
+        </w:rPr>
+      </w:pPr>
+      <w:r>
+        <w:rPr>
+          <w:rFonts w:ascii="Times New Roman" w:hAnsi="Times New Roman"/>
+          <w:b/>
+          <w:bCs/>
+          <w:noProof/>
+          <w:sz w:val="26"/>
+          <w:szCs w:val="26"/>
           <w:u w:color="000000"/>
           <w:lang w:val="en-GB"/>
           <w14:textOutline w14:w="12700" w14:cap="flat" w14:cmpd="sng" w14:algn="ctr">
@@ -25951,18 +25322,18 @@
           </w14:textOutline>
         </w:rPr>
         <w:drawing>
-          <wp:anchor distT="0" distB="0" distL="114300" distR="114300" simplePos="0" relativeHeight="251676672" behindDoc="0" locked="0" layoutInCell="1" allowOverlap="1" wp14:anchorId="52F38883" wp14:editId="740EB469">
+          <wp:anchor distT="0" distB="0" distL="114300" distR="114300" simplePos="0" relativeHeight="251681792" behindDoc="0" locked="0" layoutInCell="1" allowOverlap="1" wp14:anchorId="5F95735D" wp14:editId="724B3C26">
             <wp:simplePos x="0" y="0"/>
             <wp:positionH relativeFrom="margin">
-              <wp:align>right</wp:align>
+              <wp:align>left</wp:align>
             </wp:positionH>
             <wp:positionV relativeFrom="paragraph">
-              <wp:posOffset>421005</wp:posOffset>
+              <wp:posOffset>333958</wp:posOffset>
             </wp:positionV>
             <wp:extent cx="3069427" cy="2250000"/>
             <wp:effectExtent l="0" t="0" r="0" b="0"/>
             <wp:wrapTopAndBottom/>
-            <wp:docPr id="2042486107" name="Obraz 1"/>
+            <wp:docPr id="779383520" name="Obraz 1"/>
             <wp:cNvGraphicFramePr>
               <a:graphicFrameLocks xmlns:a="http://schemas.openxmlformats.org/drawingml/2006/main" noChangeAspect="1"/>
             </wp:cNvGraphicFramePr>
@@ -25970,7 +25341,7 @@
               <a:graphicData uri="http://schemas.openxmlformats.org/drawingml/2006/picture">
                 <pic:pic xmlns:pic="http://schemas.openxmlformats.org/drawingml/2006/picture">
                   <pic:nvPicPr>
-                    <pic:cNvPr id="2042486107" name=""/>
+                    <pic:cNvPr id="779383520" name=""/>
                     <pic:cNvPicPr/>
                   </pic:nvPicPr>
                   <pic:blipFill>
@@ -25997,167 +25368,13 @@
                 </pic:pic>
               </a:graphicData>
             </a:graphic>
-            <wp14:sizeRelH relativeFrom="margin">
-              <wp14:pctWidth>0</wp14:pctWidth>
-            </wp14:sizeRelH>
-            <wp14:sizeRelV relativeFrom="margin">
-              <wp14:pctHeight>0</wp14:pctHeight>
-            </wp14:sizeRelV>
           </wp:anchor>
         </w:drawing>
       </w:r>
-    </w:p>
-    <w:p>
-      <w:pPr>
-        <w:pStyle w:val="Default"/>
-        <w:spacing w:before="0" w:after="160" w:line="259" w:lineRule="auto"/>
-        <w:jc w:val="both"/>
-        <w:rPr>
-          <w:rFonts w:ascii="Times New Roman" w:hAnsi="Times New Roman"/>
-          <w:b/>
-          <w:bCs/>
-          <w:sz w:val="26"/>
-          <w:szCs w:val="26"/>
-          <w:u w:color="000000"/>
-          <w:lang w:val="en-GB"/>
-          <w14:textOutline w14:w="12700" w14:cap="flat" w14:cmpd="sng" w14:algn="ctr">
-            <w14:noFill/>
-            <w14:prstDash w14:val="solid"/>
-            <w14:miter w14:lim="400000"/>
-          </w14:textOutline>
-        </w:rPr>
-      </w:pPr>
-    </w:p>
-    <w:p>
-      <w:pPr>
-        <w:pStyle w:val="Default"/>
-        <w:spacing w:before="0" w:after="160" w:line="259" w:lineRule="auto"/>
-        <w:jc w:val="both"/>
-        <w:rPr>
-          <w:rFonts w:ascii="Times New Roman" w:hAnsi="Times New Roman"/>
-          <w:b/>
-          <w:bCs/>
-          <w:sz w:val="26"/>
-          <w:szCs w:val="26"/>
-          <w:u w:color="000000"/>
-          <w:lang w:val="en-GB"/>
-          <w14:textOutline w14:w="12700" w14:cap="flat" w14:cmpd="sng" w14:algn="ctr">
-            <w14:noFill/>
-            <w14:prstDash w14:val="solid"/>
-            <w14:miter w14:lim="400000"/>
-          </w14:textOutline>
-        </w:rPr>
-      </w:pPr>
-    </w:p>
-    <w:p>
-      <w:pPr>
-        <w:pStyle w:val="Default"/>
-        <w:spacing w:before="0" w:after="160" w:line="259" w:lineRule="auto"/>
-        <w:jc w:val="both"/>
-        <w:rPr>
-          <w:rFonts w:ascii="Times New Roman" w:hAnsi="Times New Roman"/>
-          <w:b/>
-          <w:bCs/>
-          <w:sz w:val="26"/>
-          <w:szCs w:val="26"/>
-          <w:u w:color="000000"/>
-          <w:lang w:val="en-GB"/>
-          <w14:textOutline w14:w="12700" w14:cap="flat" w14:cmpd="sng" w14:algn="ctr">
-            <w14:noFill/>
-            <w14:prstDash w14:val="solid"/>
-            <w14:miter w14:lim="400000"/>
-          </w14:textOutline>
-        </w:rPr>
-      </w:pPr>
-    </w:p>
-    <w:p>
-      <w:pPr>
-        <w:pStyle w:val="Default"/>
-        <w:spacing w:before="0" w:after="160" w:line="259" w:lineRule="auto"/>
-        <w:jc w:val="both"/>
-        <w:rPr>
-          <w:rFonts w:ascii="Times New Roman" w:hAnsi="Times New Roman"/>
-          <w:b/>
-          <w:bCs/>
-          <w:sz w:val="26"/>
-          <w:szCs w:val="26"/>
-          <w:u w:color="000000"/>
-          <w:lang w:val="en-GB"/>
-          <w14:textOutline w14:w="12700" w14:cap="flat" w14:cmpd="sng" w14:algn="ctr">
-            <w14:noFill/>
-            <w14:prstDash w14:val="solid"/>
-            <w14:miter w14:lim="400000"/>
-          </w14:textOutline>
-        </w:rPr>
-      </w:pPr>
-      <w:r>
-        <w:rPr>
-          <w:rFonts w:ascii="Times New Roman" w:hAnsi="Times New Roman"/>
-          <w:b/>
-          <w:bCs/>
-          <w:sz w:val="26"/>
-          <w:szCs w:val="26"/>
-          <w:u w:color="000000"/>
-          <w:lang w:val="en-GB"/>
-          <w14:textOutline w14:w="12700" w14:cap="flat" w14:cmpd="sng" w14:algn="ctr">
-            <w14:noFill/>
-            <w14:prstDash w14:val="solid"/>
-            <w14:miter w14:lim="400000"/>
-          </w14:textOutline>
-        </w:rPr>
-        <w:drawing>
-          <wp:anchor distT="0" distB="0" distL="114300" distR="114300" simplePos="0" relativeHeight="251681792" behindDoc="0" locked="0" layoutInCell="1" allowOverlap="1" wp14:anchorId="5F95735D" wp14:editId="724B3C26">
-            <wp:simplePos x="0" y="0"/>
-            <wp:positionH relativeFrom="margin">
-              <wp:align>left</wp:align>
-            </wp:positionH>
-            <wp:positionV relativeFrom="paragraph">
-              <wp:posOffset>333958</wp:posOffset>
-            </wp:positionV>
-            <wp:extent cx="3069427" cy="2250000"/>
-            <wp:effectExtent l="0" t="0" r="0" b="0"/>
-            <wp:wrapTopAndBottom/>
-            <wp:docPr id="779383520" name="Obraz 1"/>
-            <wp:cNvGraphicFramePr>
-              <a:graphicFrameLocks xmlns:a="http://schemas.openxmlformats.org/drawingml/2006/main" noChangeAspect="1"/>
-            </wp:cNvGraphicFramePr>
-            <a:graphic xmlns:a="http://schemas.openxmlformats.org/drawingml/2006/main">
-              <a:graphicData uri="http://schemas.openxmlformats.org/drawingml/2006/picture">
-                <pic:pic xmlns:pic="http://schemas.openxmlformats.org/drawingml/2006/picture">
-                  <pic:nvPicPr>
-                    <pic:cNvPr id="779383520" name=""/>
-                    <pic:cNvPicPr/>
-                  </pic:nvPicPr>
-                  <pic:blipFill>
-                    <a:blip r:embed="rId18" cstate="print">
-                      <a:extLst>
-                        <a:ext uri="{28A0092B-C50C-407E-A947-70E740481C1C}">
-                          <a14:useLocalDpi xmlns:a14="http://schemas.microsoft.com/office/drawing/2010/main" val="0"/>
-                        </a:ext>
-                      </a:extLst>
-                    </a:blip>
-                    <a:stretch>
-                      <a:fillRect/>
-                    </a:stretch>
-                  </pic:blipFill>
-                  <pic:spPr>
-                    <a:xfrm>
-                      <a:off x="0" y="0"/>
-                      <a:ext cx="3069427" cy="2250000"/>
-                    </a:xfrm>
-                    <a:prstGeom prst="rect">
-                      <a:avLst/>
-                    </a:prstGeom>
-                  </pic:spPr>
-                </pic:pic>
-              </a:graphicData>
-            </a:graphic>
-          </wp:anchor>
-        </w:drawing>
-      </w:r>
       <w:r>
         <w:rPr>
           <w:rFonts w:ascii="Times New Roman" w:eastAsia="Times New Roman" w:hAnsi="Times New Roman" w:cs="Times New Roman"/>
+          <w:noProof/>
           <w:sz w:val="22"/>
           <w:szCs w:val="22"/>
           <w:u w:color="000000"/>
@@ -26192,7 +25409,7 @@
                     <pic:cNvPicPr/>
                   </pic:nvPicPr>
                   <pic:blipFill>
-                    <a:blip r:embed="rId19" cstate="print">
+                    <a:blip r:embed="rId18" cstate="print">
                       <a:extLst>
                         <a:ext uri="{28A0092B-C50C-407E-A947-70E740481C1C}">
                           <a14:useLocalDpi xmlns:a14="http://schemas.microsoft.com/office/drawing/2010/main" val="0"/>
@@ -26250,6 +25467,7 @@
           <w:rFonts w:ascii="Times New Roman" w:hAnsi="Times New Roman"/>
           <w:b/>
           <w:bCs/>
+          <w:noProof/>
           <w:sz w:val="26"/>
           <w:szCs w:val="26"/>
           <w:u w:color="000000"/>
@@ -26282,6 +25500,78 @@
                 <pic:pic xmlns:pic="http://schemas.openxmlformats.org/drawingml/2006/picture">
                   <pic:nvPicPr>
                     <pic:cNvPr id="1316936974" name=""/>
+                    <pic:cNvPicPr/>
+                  </pic:nvPicPr>
+                  <pic:blipFill>
+                    <a:blip r:embed="rId19" cstate="print">
+                      <a:extLst>
+                        <a:ext uri="{28A0092B-C50C-407E-A947-70E740481C1C}">
+                          <a14:useLocalDpi xmlns:a14="http://schemas.microsoft.com/office/drawing/2010/main" val="0"/>
+                        </a:ext>
+                      </a:extLst>
+                    </a:blip>
+                    <a:stretch>
+                      <a:fillRect/>
+                    </a:stretch>
+                  </pic:blipFill>
+                  <pic:spPr>
+                    <a:xfrm>
+                      <a:off x="0" y="0"/>
+                      <a:ext cx="3046095" cy="2249805"/>
+                    </a:xfrm>
+                    <a:prstGeom prst="rect">
+                      <a:avLst/>
+                    </a:prstGeom>
+                  </pic:spPr>
+                </pic:pic>
+              </a:graphicData>
+            </a:graphic>
+            <wp14:sizeRelH relativeFrom="margin">
+              <wp14:pctWidth>0</wp14:pctWidth>
+            </wp14:sizeRelH>
+            <wp14:sizeRelV relativeFrom="margin">
+              <wp14:pctHeight>0</wp14:pctHeight>
+            </wp14:sizeRelV>
+          </wp:anchor>
+        </w:drawing>
+      </w:r>
+      <w:r>
+        <w:rPr>
+          <w:rFonts w:ascii="Times New Roman" w:hAnsi="Times New Roman"/>
+          <w:b/>
+          <w:bCs/>
+          <w:noProof/>
+          <w:sz w:val="26"/>
+          <w:szCs w:val="26"/>
+          <w:u w:color="000000"/>
+          <w:lang w:val="en-GB"/>
+          <w14:textOutline w14:w="12700" w14:cap="flat" w14:cmpd="sng" w14:algn="ctr">
+            <w14:noFill/>
+            <w14:prstDash w14:val="solid"/>
+            <w14:miter w14:lim="400000"/>
+          </w14:textOutline>
+        </w:rPr>
+        <w:drawing>
+          <wp:anchor distT="0" distB="0" distL="114300" distR="114300" simplePos="0" relativeHeight="251678720" behindDoc="0" locked="0" layoutInCell="1" allowOverlap="1" wp14:anchorId="01F71287" wp14:editId="424D6FBE">
+            <wp:simplePos x="0" y="0"/>
+            <wp:positionH relativeFrom="margin">
+              <wp:align>right</wp:align>
+            </wp:positionH>
+            <wp:positionV relativeFrom="paragraph">
+              <wp:posOffset>466</wp:posOffset>
+            </wp:positionV>
+            <wp:extent cx="3046095" cy="2249805"/>
+            <wp:effectExtent l="0" t="0" r="1905" b="0"/>
+            <wp:wrapTopAndBottom/>
+            <wp:docPr id="291496365" name="Obraz 1"/>
+            <wp:cNvGraphicFramePr>
+              <a:graphicFrameLocks xmlns:a="http://schemas.openxmlformats.org/drawingml/2006/main" noChangeAspect="1"/>
+            </wp:cNvGraphicFramePr>
+            <a:graphic xmlns:a="http://schemas.openxmlformats.org/drawingml/2006/main">
+              <a:graphicData uri="http://schemas.openxmlformats.org/drawingml/2006/picture">
+                <pic:pic xmlns:pic="http://schemas.openxmlformats.org/drawingml/2006/picture">
+                  <pic:nvPicPr>
+                    <pic:cNvPr id="291496365" name=""/>
                     <pic:cNvPicPr/>
                   </pic:nvPicPr>
                   <pic:blipFill>
@@ -26317,77 +25607,6 @@
           </wp:anchor>
         </w:drawing>
       </w:r>
-      <w:r>
-        <w:rPr>
-          <w:rFonts w:ascii="Times New Roman" w:hAnsi="Times New Roman"/>
-          <w:b/>
-          <w:bCs/>
-          <w:sz w:val="26"/>
-          <w:szCs w:val="26"/>
-          <w:u w:color="000000"/>
-          <w:lang w:val="en-GB"/>
-          <w14:textOutline w14:w="12700" w14:cap="flat" w14:cmpd="sng" w14:algn="ctr">
-            <w14:noFill/>
-            <w14:prstDash w14:val="solid"/>
-            <w14:miter w14:lim="400000"/>
-          </w14:textOutline>
-        </w:rPr>
-        <w:drawing>
-          <wp:anchor distT="0" distB="0" distL="114300" distR="114300" simplePos="0" relativeHeight="251678720" behindDoc="0" locked="0" layoutInCell="1" allowOverlap="1" wp14:anchorId="01F71287" wp14:editId="424D6FBE">
-            <wp:simplePos x="0" y="0"/>
-            <wp:positionH relativeFrom="margin">
-              <wp:align>right</wp:align>
-            </wp:positionH>
-            <wp:positionV relativeFrom="paragraph">
-              <wp:posOffset>466</wp:posOffset>
-            </wp:positionV>
-            <wp:extent cx="3046095" cy="2249805"/>
-            <wp:effectExtent l="0" t="0" r="1905" b="0"/>
-            <wp:wrapTopAndBottom/>
-            <wp:docPr id="291496365" name="Obraz 1"/>
-            <wp:cNvGraphicFramePr>
-              <a:graphicFrameLocks xmlns:a="http://schemas.openxmlformats.org/drawingml/2006/main" noChangeAspect="1"/>
-            </wp:cNvGraphicFramePr>
-            <a:graphic xmlns:a="http://schemas.openxmlformats.org/drawingml/2006/main">
-              <a:graphicData uri="http://schemas.openxmlformats.org/drawingml/2006/picture">
-                <pic:pic xmlns:pic="http://schemas.openxmlformats.org/drawingml/2006/picture">
-                  <pic:nvPicPr>
-                    <pic:cNvPr id="291496365" name=""/>
-                    <pic:cNvPicPr/>
-                  </pic:nvPicPr>
-                  <pic:blipFill>
-                    <a:blip r:embed="rId21" cstate="print">
-                      <a:extLst>
-                        <a:ext uri="{28A0092B-C50C-407E-A947-70E740481C1C}">
-                          <a14:useLocalDpi xmlns:a14="http://schemas.microsoft.com/office/drawing/2010/main" val="0"/>
-                        </a:ext>
-                      </a:extLst>
-                    </a:blip>
-                    <a:stretch>
-                      <a:fillRect/>
-                    </a:stretch>
-                  </pic:blipFill>
-                  <pic:spPr>
-                    <a:xfrm>
-                      <a:off x="0" y="0"/>
-                      <a:ext cx="3046095" cy="2249805"/>
-                    </a:xfrm>
-                    <a:prstGeom prst="rect">
-                      <a:avLst/>
-                    </a:prstGeom>
-                  </pic:spPr>
-                </pic:pic>
-              </a:graphicData>
-            </a:graphic>
-            <wp14:sizeRelH relativeFrom="margin">
-              <wp14:pctWidth>0</wp14:pctWidth>
-            </wp14:sizeRelH>
-            <wp14:sizeRelV relativeFrom="margin">
-              <wp14:pctHeight>0</wp14:pctHeight>
-            </wp14:sizeRelV>
-          </wp:anchor>
-        </w:drawing>
-      </w:r>
     </w:p>
     <w:p>
       <w:pPr>
@@ -26456,6 +25675,7 @@
           <w:rFonts w:ascii="Times New Roman" w:hAnsi="Times New Roman"/>
           <w:b/>
           <w:bCs/>
+          <w:noProof/>
           <w:sz w:val="26"/>
           <w:szCs w:val="26"/>
           <w:u w:color="000000"/>
@@ -26490,7 +25710,7 @@
                     <pic:cNvPicPr/>
                   </pic:nvPicPr>
                   <pic:blipFill>
-                    <a:blip r:embed="rId22" cstate="print">
+                    <a:blip r:embed="rId21" cstate="print">
                       <a:extLst>
                         <a:ext uri="{28A0092B-C50C-407E-A947-70E740481C1C}">
                           <a14:useLocalDpi xmlns:a14="http://schemas.microsoft.com/office/drawing/2010/main" val="0"/>
@@ -26527,6 +25747,7 @@
           <w:rFonts w:ascii="Times New Roman" w:hAnsi="Times New Roman"/>
           <w:b/>
           <w:bCs/>
+          <w:noProof/>
           <w:sz w:val="26"/>
           <w:szCs w:val="26"/>
           <w:u w:color="000000"/>
@@ -26561,7 +25782,7 @@
                     <pic:cNvPicPr/>
                   </pic:nvPicPr>
                   <pic:blipFill>
-                    <a:blip r:embed="rId23" cstate="print">
+                    <a:blip r:embed="rId22" cstate="print">
                       <a:extLst>
                         <a:ext uri="{28A0092B-C50C-407E-A947-70E740481C1C}">
                           <a14:useLocalDpi xmlns:a14="http://schemas.microsoft.com/office/drawing/2010/main" val="0"/>
@@ -27153,16 +26374,7 @@
           <w:szCs w:val="18"/>
           <w:lang w:val="en-GB"/>
         </w:rPr>
-        <w:t>[112, 5, 51, 135, 99, 101, 167, 45, 186, 127, 88, 153, 161, 76, 145, 128, 132, 36, 55, 22, 117, 15, 108, 171, 21, 194, 79, 87, 141, 144, 102, 154, 81, 180, 32, 62, 53, 195, 113, 74, 163, 61, 71, 20, 64, 185, 96, 27, 116, 147, 59, 143, 159, 164, 178, 19, 69, 0, 149, 50, 121, 91, 114, 4, 77, 43, 192, 199, 137, 41, 177, 1, 75, 189, 109, 119, 130, 152, 11, 106, 48, 92, 26, 8, 110, 169, 95, 31, 73, 89, 42, 94, 12, 72, 190, 98, 156, 172, 6, 66]</w:t>
-      </w:r>
-      <w:r>
-        <w:rPr>
-          <w:rFonts w:ascii="Times New Roman" w:hAnsi="Times New Roman"/>
-          <w:sz w:val="18"/>
-          <w:szCs w:val="18"/>
-          <w:lang w:val="en-GB"/>
-        </w:rPr>
-        <w:t xml:space="preserve"> </w:t>
+        <w:t xml:space="preserve">[112, 5, 51, 135, 99, 101, 167, 45, 186, 127, 88, 153, 161, 76, 145, 128, 132, 36, 55, 22, 117, 15, 108, 171, 21, 194, 79, 87, 141, 144, 102, 154, 81, 180, 32, 62, 53, 195, 113, 74, 163, 61, 71, 20, 64, 185, 96, 27, 116, 147, 59, 143, 159, 164, 178, 19, 69, 0, 149, 50, 121, 91, 114, 4, 77, 43, 192, 199, 137, 41, 177, 1, 75, 189, 109, 119, 130, 152, 11, 106, 48, 92, 26, 8, 110, 169, 95, 31, 73, 89, 42, 94, 12, 72, 190, 98, 156, 172, 6, 66] </w:t>
       </w:r>
     </w:p>
     <w:p>
@@ -27730,24 +26942,13 @@
         <w:spacing w:before="0" w:line="240" w:lineRule="auto"/>
         <w:jc w:val="both"/>
         <w:rPr>
-          <w:rFonts w:ascii="Times New Roman" w:eastAsia="Times New Roman" w:hAnsi="Times New Roman" w:cs="Times New Roman"/>
-          <w:sz w:val="22"/>
-          <w:szCs w:val="22"/>
-          <w:u w:color="000000"/>
-          <w:lang w:val="en-US"/>
-        </w:rPr>
-      </w:pPr>
-      <w:r>
-        <w:rPr>
           <w:rFonts w:ascii="Times New Roman" w:hAnsi="Times New Roman"/>
           <w:sz w:val="22"/>
           <w:szCs w:val="22"/>
           <w:u w:color="000000"/>
           <w:lang w:val="en-US"/>
         </w:rPr>
-        <w:t xml:space="preserve">Results obtained by the MSLS compared to ILS are worse because of one simple fact, number of iterations of Steepest Local Search that MSLS has to perform is far </w:t>
-      </w:r>
-      <w:proofErr w:type="spellStart"/>
+      </w:pPr>
       <w:r>
         <w:rPr>
           <w:rFonts w:ascii="Times New Roman" w:hAnsi="Times New Roman"/>
@@ -27756,9 +26957,8 @@
           <w:u w:color="000000"/>
           <w:lang w:val="en-US"/>
         </w:rPr>
-        <w:t>grater</w:t>
-      </w:r>
-      <w:proofErr w:type="spellEnd"/>
+        <w:t xml:space="preserve">The results obtained by both variants are slightly worse in comparison to the algorithms implemented in the previous assignment. The key aspect of it might be that the greedy algorithm wasn’t that valuable that the Local Search. The confirmation of it is directly seen in the objective function values of  two methods, where the version with applied Local Search to the solution repaired by the greedy heuristic obtained better results. </w:t>
+      </w:r>
       <w:r>
         <w:rPr>
           <w:rFonts w:ascii="Times New Roman" w:hAnsi="Times New Roman"/>
@@ -27767,7 +26967,7 @@
           <w:u w:color="000000"/>
           <w:lang w:val="en-US"/>
         </w:rPr>
-        <w:t xml:space="preserve"> than the ILS that starts already close to some local minima, in this way ILS is not so time consuming and is able to perform more runs to try to get to the better local minima. Also we can conclude that random starting solutions don’t produce the same outcome as starting points in ILS(perturbed local minimum), because ILS was able to find better solutions.</w:t>
+        <w:t>However, still both methods were able to find quite good routes without crossings in the path.</w:t>
       </w:r>
     </w:p>
     <w:p>
@@ -27776,7 +26976,7 @@
         <w:spacing w:before="0" w:line="240" w:lineRule="auto"/>
         <w:jc w:val="both"/>
         <w:rPr>
-          <w:rFonts w:ascii="Times New Roman" w:eastAsia="Times New Roman" w:hAnsi="Times New Roman" w:cs="Times New Roman"/>
+          <w:rFonts w:ascii="Times New Roman" w:hAnsi="Times New Roman"/>
           <w:sz w:val="22"/>
           <w:szCs w:val="22"/>
           <w:u w:color="000000"/>
@@ -27801,105 +27001,7 @@
           <w:u w:color="000000"/>
           <w:lang w:val="en-US"/>
         </w:rPr>
-        <w:t xml:space="preserve">Simple perturbation like performing multiple times the </w:t>
-      </w:r>
-      <w:proofErr w:type="spellStart"/>
-      <w:r>
-        <w:rPr>
-          <w:rFonts w:ascii="Times New Roman" w:hAnsi="Times New Roman"/>
-          <w:sz w:val="22"/>
-          <w:szCs w:val="22"/>
-          <w:u w:color="000000"/>
-          <w:lang w:val="en-US"/>
-        </w:rPr>
-        <w:t>two_edge_exchange</w:t>
-      </w:r>
-      <w:proofErr w:type="spellEnd"/>
-      <w:r>
-        <w:rPr>
-          <w:rFonts w:ascii="Times New Roman" w:hAnsi="Times New Roman"/>
-          <w:sz w:val="22"/>
-          <w:szCs w:val="22"/>
-          <w:u w:color="000000"/>
-          <w:lang w:val="en-US"/>
-        </w:rPr>
-        <w:t xml:space="preserve"> move is sufficient to produce good results. We were thinking about bigger perturbations but our intuition led us to </w:t>
-      </w:r>
-      <w:proofErr w:type="spellStart"/>
-      <w:r>
-        <w:rPr>
-          <w:rFonts w:ascii="Times New Roman" w:hAnsi="Times New Roman"/>
-          <w:sz w:val="22"/>
-          <w:szCs w:val="22"/>
-          <w:u w:color="000000"/>
-          <w:lang w:val="en-US"/>
-        </w:rPr>
-        <w:t>to</w:t>
-      </w:r>
-      <w:proofErr w:type="spellEnd"/>
-      <w:r>
-        <w:rPr>
-          <w:rFonts w:ascii="Times New Roman" w:hAnsi="Times New Roman"/>
-          <w:sz w:val="22"/>
-          <w:szCs w:val="22"/>
-          <w:u w:color="000000"/>
-          <w:lang w:val="en-US"/>
-        </w:rPr>
-        <w:t xml:space="preserve"> the smaller ones, because we thought that when the perturbation will be large it will be more time consuming to perform one loop of ILS and we thought that the best solutions are not that far from the worse ones, sometimes </w:t>
-      </w:r>
-      <w:proofErr w:type="spellStart"/>
-      <w:r>
-        <w:rPr>
-          <w:rFonts w:ascii="Times New Roman" w:hAnsi="Times New Roman"/>
-          <w:sz w:val="22"/>
-          <w:szCs w:val="22"/>
-          <w:u w:color="000000"/>
-          <w:lang w:val="en-US"/>
-        </w:rPr>
-        <w:t>its</w:t>
-      </w:r>
-      <w:proofErr w:type="spellEnd"/>
-      <w:r>
-        <w:rPr>
-          <w:rFonts w:ascii="Times New Roman" w:hAnsi="Times New Roman"/>
-          <w:sz w:val="22"/>
-          <w:szCs w:val="22"/>
-          <w:u w:color="000000"/>
-          <w:lang w:val="en-US"/>
-        </w:rPr>
-        <w:t xml:space="preserve"> very close in </w:t>
-      </w:r>
-      <w:proofErr w:type="spellStart"/>
-      <w:r>
-        <w:rPr>
-          <w:rFonts w:ascii="Times New Roman" w:hAnsi="Times New Roman"/>
-          <w:sz w:val="22"/>
-          <w:szCs w:val="22"/>
-          <w:u w:color="000000"/>
-          <w:lang w:val="en-US"/>
-        </w:rPr>
-        <w:t>optimisation</w:t>
-      </w:r>
-      <w:proofErr w:type="spellEnd"/>
-      <w:r>
-        <w:rPr>
-          <w:rFonts w:ascii="Times New Roman" w:hAnsi="Times New Roman"/>
-          <w:sz w:val="22"/>
-          <w:szCs w:val="22"/>
-          <w:u w:color="000000"/>
-          <w:lang w:val="en-US"/>
-        </w:rPr>
-        <w:t xml:space="preserve"> landscape but not accessible because of some local optima that makes the solutions converge to it. </w:t>
-      </w:r>
-      <w:r>
-        <w:rPr>
-          <w:rFonts w:ascii="Arial Unicode MS" w:hAnsi="Arial Unicode MS"/>
-          <w:sz w:val="22"/>
-          <w:szCs w:val="22"/>
-          <w:u w:color="000000"/>
-          <w:lang w:val="en-US"/>
-        </w:rPr>
-        <w:br w:type="page"/>
+        <w:t xml:space="preserve">According to the number of iterations in the main loop, there is no surprise that the methods without Local Search had more epochs per run. It’s due to the fact that the algorithm didn’t spend time on the Local Search computations, and basically performing only greedy heuristics paths was significantly cheaper in the case of the computation complexity. </w:t>
       </w:r>
     </w:p>
     <w:sectPr>
@@ -28479,6 +27581,18 @@
       <w:sz w:val="24"/>
       <w:szCs w:val="24"/>
       <w:lang w:val="en-US" w:eastAsia="en-US"/>
+    </w:rPr>
+  </w:style>
+  <w:style w:type="character" w:styleId="Nierozpoznanawzmianka">
+    <w:name w:val="Unresolved Mention"/>
+    <w:basedOn w:val="Domylnaczcionkaakapitu"/>
+    <w:uiPriority w:val="99"/>
+    <w:semiHidden/>
+    <w:unhideWhenUsed/>
+    <w:rsid w:val="001D0E7A"/>
+    <w:rPr>
+      <w:color w:val="605E5C"/>
+      <w:shd w:val="clear" w:color="auto" w:fill="E1DFDD"/>
     </w:rPr>
   </w:style>
 </w:styles>

</xml_diff>